<commit_message>
Recap and reminder emails to everyone
</commit_message>
<xml_diff>
--- a/E-mails/E-mails.docx
+++ b/E-mails/E-mails.docx
@@ -1141,6 +1141,2295 @@
     <w:p>
       <w:pPr>
         <w:jc w:val="both"/>
+      </w:pPr>
+    </w:p>
+    <w:p>
+      <w:r>
+        <w:br w:type="page"/>
+      </w:r>
+    </w:p>
+    <w:p>
+      <w:pPr>
+        <w:jc w:val="center"/>
+      </w:pPr>
+      <w:r>
+        <w:rPr>
+          <w:noProof/>
+        </w:rPr>
+        <w:lastRenderedPageBreak/>
+        <w:drawing>
+          <wp:inline distT="0" distB="0" distL="0" distR="0" wp14:anchorId="45F0BAEA" wp14:editId="3F3F7BF3">
+            <wp:extent cx="1208405" cy="1229995"/>
+            <wp:effectExtent l="0" t="0" r="0" b="0"/>
+            <wp:docPr id="4" name="Image 4"/>
+            <wp:cNvGraphicFramePr>
+              <a:graphicFrameLocks xmlns:a="http://schemas.openxmlformats.org/drawingml/2006/main" noChangeAspect="1"/>
+            </wp:cNvGraphicFramePr>
+            <a:graphic xmlns:a="http://schemas.openxmlformats.org/drawingml/2006/main">
+              <a:graphicData uri="http://schemas.openxmlformats.org/drawingml/2006/picture">
+                <pic:pic xmlns:pic="http://schemas.openxmlformats.org/drawingml/2006/picture">
+                  <pic:nvPicPr>
+                    <pic:cNvPr id="0" name="Picture 1"/>
+                    <pic:cNvPicPr>
+                      <a:picLocks noChangeAspect="1" noChangeArrowheads="1"/>
+                    </pic:cNvPicPr>
+                  </pic:nvPicPr>
+                  <pic:blipFill>
+                    <a:blip r:embed="rId4">
+                      <a:extLst>
+                        <a:ext uri="{28A0092B-C50C-407E-A947-70E740481C1C}">
+                          <a14:useLocalDpi xmlns:a14="http://schemas.microsoft.com/office/drawing/2010/main" val="0"/>
+                        </a:ext>
+                      </a:extLst>
+                    </a:blip>
+                    <a:srcRect/>
+                    <a:stretch>
+                      <a:fillRect/>
+                    </a:stretch>
+                  </pic:blipFill>
+                  <pic:spPr bwMode="auto">
+                    <a:xfrm>
+                      <a:off x="0" y="0"/>
+                      <a:ext cx="1208405" cy="1229995"/>
+                    </a:xfrm>
+                    <a:prstGeom prst="rect">
+                      <a:avLst/>
+                    </a:prstGeom>
+                    <a:noFill/>
+                    <a:ln>
+                      <a:noFill/>
+                    </a:ln>
+                  </pic:spPr>
+                </pic:pic>
+              </a:graphicData>
+            </a:graphic>
+          </wp:inline>
+        </w:drawing>
+      </w:r>
+    </w:p>
+    <w:p>
+      <w:pPr>
+        <w:spacing w:after="0" w:line="240" w:lineRule="auto"/>
+        <w:jc w:val="center"/>
+        <w:textAlignment w:val="baseline"/>
+        <w:rPr>
+          <w:rFonts w:ascii="Ebrima" w:eastAsia="Times New Roman" w:hAnsi="Ebrima" w:cs="Calibri"/>
+          <w:b/>
+          <w:bCs/>
+          <w:color w:val="66C39F"/>
+          <w:sz w:val="24"/>
+          <w:szCs w:val="24"/>
+          <w:lang w:eastAsia="fr-FR"/>
+        </w:rPr>
+      </w:pPr>
+      <w:r>
+        <w:rPr>
+          <w:rFonts w:ascii="Ebrima" w:eastAsia="Times New Roman" w:hAnsi="Ebrima" w:cs="Calibri"/>
+          <w:b/>
+          <w:bCs/>
+          <w:color w:val="66C39F"/>
+          <w:sz w:val="24"/>
+          <w:szCs w:val="24"/>
+          <w:lang w:eastAsia="fr-FR"/>
+        </w:rPr>
+        <w:t>INVITATION</w:t>
+      </w:r>
+      <w:r>
+        <w:rPr>
+          <w:rFonts w:ascii="Ebrima" w:eastAsia="Times New Roman" w:hAnsi="Ebrima" w:cs="Calibri"/>
+          <w:b/>
+          <w:bCs/>
+          <w:color w:val="66C39F"/>
+          <w:sz w:val="24"/>
+          <w:szCs w:val="24"/>
+          <w:lang w:eastAsia="fr-FR"/>
+        </w:rPr>
+        <w:t>!</w:t>
+      </w:r>
+    </w:p>
+    <w:p>
+      <w:pPr>
+        <w:spacing w:after="0" w:line="240" w:lineRule="auto"/>
+        <w:jc w:val="center"/>
+        <w:textAlignment w:val="baseline"/>
+        <w:rPr>
+          <w:rFonts w:ascii="Ebrima" w:eastAsia="Times New Roman" w:hAnsi="Ebrima" w:cs="Calibri"/>
+          <w:color w:val="000000"/>
+          <w:sz w:val="24"/>
+          <w:szCs w:val="24"/>
+          <w:lang w:eastAsia="fr-FR"/>
+        </w:rPr>
+      </w:pPr>
+    </w:p>
+    <w:p>
+      <w:pPr>
+        <w:spacing w:after="0" w:line="240" w:lineRule="auto"/>
+        <w:jc w:val="center"/>
+        <w:textAlignment w:val="baseline"/>
+        <w:rPr>
+          <w:rFonts w:ascii="Ebrima" w:eastAsia="Times New Roman" w:hAnsi="Ebrima" w:cs="Calibri"/>
+          <w:color w:val="5B5B5B"/>
+          <w:sz w:val="24"/>
+          <w:szCs w:val="24"/>
+          <w:lang w:eastAsia="fr-FR"/>
+        </w:rPr>
+      </w:pPr>
+      <w:r>
+        <w:rPr>
+          <w:rFonts w:ascii="Ebrima" w:eastAsia="Times New Roman" w:hAnsi="Ebrima" w:cs="Calibri"/>
+          <w:color w:val="5B5B5B"/>
+          <w:sz w:val="24"/>
+          <w:szCs w:val="24"/>
+          <w:lang w:eastAsia="fr-FR"/>
+        </w:rPr>
+        <w:t xml:space="preserve">Bonjour </w:t>
+      </w:r>
+      <w:r>
+        <w:rPr>
+          <w:rFonts w:ascii="Ebrima" w:eastAsia="Times New Roman" w:hAnsi="Ebrima" w:cs="Calibri"/>
+          <w:b/>
+          <w:bCs/>
+          <w:color w:val="66C39F"/>
+          <w:sz w:val="24"/>
+          <w:szCs w:val="24"/>
+          <w:lang w:eastAsia="fr-FR"/>
+        </w:rPr>
+        <w:t>h</w:t>
+      </w:r>
+      <w:r>
+        <w:rPr>
+          <w:rFonts w:ascii="Ebrima" w:eastAsia="Times New Roman" w:hAnsi="Ebrima" w:cs="Calibri"/>
+          <w:b/>
+          <w:bCs/>
+          <w:color w:val="66C39F"/>
+          <w:sz w:val="24"/>
+          <w:szCs w:val="24"/>
+          <w:lang w:eastAsia="fr-FR"/>
+        </w:rPr>
+        <w:t>edi</w:t>
+      </w:r>
+      <w:r>
+        <w:rPr>
+          <w:rFonts w:ascii="Ebrima" w:eastAsia="Times New Roman" w:hAnsi="Ebrima" w:cs="Calibri"/>
+          <w:b/>
+          <w:bCs/>
+          <w:color w:val="66C39F"/>
+          <w:sz w:val="24"/>
+          <w:szCs w:val="24"/>
+          <w:lang w:eastAsia="fr-FR"/>
+        </w:rPr>
+        <w:t>.guedidi@dauphine.eu</w:t>
+      </w:r>
+      <w:r>
+        <w:rPr>
+          <w:rFonts w:ascii="Ebrima" w:eastAsia="Times New Roman" w:hAnsi="Ebrima" w:cs="Calibri"/>
+          <w:color w:val="5B5B5B"/>
+          <w:sz w:val="24"/>
+          <w:szCs w:val="24"/>
+          <w:lang w:eastAsia="fr-FR"/>
+        </w:rPr>
+        <w:t xml:space="preserve">, </w:t>
+      </w:r>
+      <w:r>
+        <w:rPr>
+          <w:rFonts w:ascii="Ebrima" w:eastAsia="Times New Roman" w:hAnsi="Ebrima" w:cs="Calibri"/>
+          <w:color w:val="5B5B5B"/>
+          <w:sz w:val="24"/>
+          <w:szCs w:val="24"/>
+          <w:lang w:eastAsia="fr-FR"/>
+        </w:rPr>
+        <w:t xml:space="preserve">tu as été invité à </w:t>
+      </w:r>
+      <w:r>
+        <w:rPr>
+          <w:rFonts w:ascii="Ebrima" w:eastAsia="Times New Roman" w:hAnsi="Ebrima" w:cs="Calibri"/>
+          <w:color w:val="5B5B5B"/>
+          <w:sz w:val="24"/>
+          <w:szCs w:val="24"/>
+          <w:lang w:eastAsia="fr-FR"/>
+        </w:rPr>
+        <w:t xml:space="preserve">l'évènement </w:t>
+      </w:r>
+      <w:r>
+        <w:rPr>
+          <w:rFonts w:ascii="Ebrima" w:eastAsia="Times New Roman" w:hAnsi="Ebrima" w:cs="Calibri"/>
+          <w:b/>
+          <w:bCs/>
+          <w:color w:val="66C39F"/>
+          <w:sz w:val="24"/>
+          <w:szCs w:val="24"/>
+          <w:lang w:eastAsia="fr-FR"/>
+        </w:rPr>
+        <w:t>Visite du Louvre</w:t>
+      </w:r>
+      <w:r>
+        <w:rPr>
+          <w:rFonts w:ascii="Ebrima" w:eastAsia="Times New Roman" w:hAnsi="Ebrima" w:cs="Calibri"/>
+          <w:color w:val="5B5B5B"/>
+          <w:sz w:val="24"/>
+          <w:szCs w:val="24"/>
+          <w:lang w:eastAsia="fr-FR"/>
+        </w:rPr>
+        <w:t>!</w:t>
+      </w:r>
+    </w:p>
+    <w:p>
+      <w:pPr>
+        <w:spacing w:after="0" w:line="240" w:lineRule="auto"/>
+        <w:jc w:val="center"/>
+        <w:textAlignment w:val="baseline"/>
+        <w:rPr>
+          <w:rFonts w:ascii="Ebrima" w:eastAsia="Times New Roman" w:hAnsi="Ebrima" w:cs="Calibri"/>
+          <w:color w:val="5B5B5B"/>
+          <w:sz w:val="24"/>
+          <w:szCs w:val="24"/>
+          <w:lang w:eastAsia="fr-FR"/>
+        </w:rPr>
+      </w:pPr>
+      <w:r>
+        <w:rPr>
+          <w:rFonts w:ascii="Ebrima" w:eastAsia="Times New Roman" w:hAnsi="Ebrima" w:cs="Calibri"/>
+          <w:color w:val="5B5B5B"/>
+          <w:sz w:val="24"/>
+          <w:szCs w:val="24"/>
+          <w:lang w:eastAsia="fr-FR"/>
+        </w:rPr>
+        <w:t>Besoin d'un récap ? Le voici!</w:t>
+      </w:r>
+    </w:p>
+    <w:p>
+      <w:pPr>
+        <w:spacing w:after="0" w:line="240" w:lineRule="auto"/>
+        <w:jc w:val="center"/>
+        <w:textAlignment w:val="baseline"/>
+        <w:rPr>
+          <w:rFonts w:ascii="Ebrima" w:eastAsia="Times New Roman" w:hAnsi="Ebrima" w:cs="Calibri"/>
+          <w:color w:val="5B5B5B"/>
+          <w:sz w:val="24"/>
+          <w:szCs w:val="24"/>
+          <w:lang w:eastAsia="fr-FR"/>
+        </w:rPr>
+      </w:pPr>
+    </w:p>
+    <w:p>
+      <w:pPr>
+        <w:spacing w:after="0" w:line="240" w:lineRule="auto"/>
+        <w:textAlignment w:val="baseline"/>
+        <w:rPr>
+          <w:rFonts w:ascii="Ebrima" w:eastAsia="Times New Roman" w:hAnsi="Ebrima" w:cs="Calibri"/>
+          <w:color w:val="000000"/>
+          <w:sz w:val="24"/>
+          <w:szCs w:val="24"/>
+          <w:lang w:eastAsia="fr-FR"/>
+        </w:rPr>
+      </w:pPr>
+    </w:p>
+    <w:tbl>
+      <w:tblPr>
+        <w:tblStyle w:val="Grilledutableau"/>
+        <w:tblW w:w="0" w:type="auto"/>
+        <w:tblBorders>
+          <w:top w:val="none" w:sz="0" w:space="0" w:color="auto"/>
+          <w:left w:val="none" w:sz="0" w:space="0" w:color="auto"/>
+          <w:bottom w:val="none" w:sz="0" w:space="0" w:color="auto"/>
+          <w:right w:val="none" w:sz="0" w:space="0" w:color="auto"/>
+          <w:insideH w:val="none" w:sz="0" w:space="0" w:color="auto"/>
+          <w:insideV w:val="none" w:sz="0" w:space="0" w:color="auto"/>
+        </w:tblBorders>
+        <w:tblLook w:val="04A0" w:firstRow="1" w:lastRow="0" w:firstColumn="1" w:lastColumn="0" w:noHBand="0" w:noVBand="1"/>
+      </w:tblPr>
+      <w:tblGrid>
+        <w:gridCol w:w="2351"/>
+        <w:gridCol w:w="2237"/>
+        <w:gridCol w:w="1928"/>
+        <w:gridCol w:w="2546"/>
+      </w:tblGrid>
+      <w:tr>
+        <w:tc>
+          <w:tcPr>
+            <w:tcW w:w="2351" w:type="dxa"/>
+          </w:tcPr>
+          <w:p>
+            <w:pPr>
+              <w:textAlignment w:val="baseline"/>
+              <w:rPr>
+                <w:rFonts w:ascii="Ebrima" w:eastAsia="Times New Roman" w:hAnsi="Ebrima" w:cs="Calibri"/>
+                <w:b/>
+                <w:bCs/>
+                <w:color w:val="5B5B5B"/>
+                <w:sz w:val="24"/>
+                <w:szCs w:val="24"/>
+                <w:lang w:eastAsia="fr-FR"/>
+              </w:rPr>
+            </w:pPr>
+            <w:r>
+              <w:rPr>
+                <w:rFonts w:ascii="Ebrima" w:eastAsia="Times New Roman" w:hAnsi="Ebrima" w:cs="Calibri"/>
+                <w:b/>
+                <w:bCs/>
+                <w:color w:val="5B5B5B"/>
+                <w:sz w:val="24"/>
+                <w:szCs w:val="24"/>
+                <w:lang w:eastAsia="fr-FR"/>
+              </w:rPr>
+              <w:t>Titre :</w:t>
+            </w:r>
+          </w:p>
+        </w:tc>
+        <w:tc>
+          <w:tcPr>
+            <w:tcW w:w="2237" w:type="dxa"/>
+            <w:tcBorders>
+              <w:right w:val="single" w:sz="4" w:space="0" w:color="FFFFFF"/>
+            </w:tcBorders>
+          </w:tcPr>
+          <w:p>
+            <w:pPr>
+              <w:textAlignment w:val="baseline"/>
+              <w:rPr>
+                <w:rFonts w:ascii="Ebrima" w:eastAsia="Times New Roman" w:hAnsi="Ebrima" w:cs="Calibri"/>
+                <w:color w:val="5B5B5B"/>
+                <w:sz w:val="24"/>
+                <w:szCs w:val="24"/>
+                <w:lang w:eastAsia="fr-FR"/>
+              </w:rPr>
+            </w:pPr>
+            <w:r>
+              <w:rPr>
+                <w:rFonts w:ascii="Ebrima" w:eastAsia="Times New Roman" w:hAnsi="Ebrima" w:cs="Calibri"/>
+                <w:color w:val="5B5B5B"/>
+                <w:sz w:val="24"/>
+                <w:szCs w:val="24"/>
+                <w:lang w:eastAsia="fr-FR"/>
+              </w:rPr>
+              <w:t>Visite du Louvre</w:t>
+            </w:r>
+          </w:p>
+        </w:tc>
+        <w:tc>
+          <w:tcPr>
+            <w:tcW w:w="1928" w:type="dxa"/>
+            <w:tcBorders>
+              <w:left w:val="single" w:sz="4" w:space="0" w:color="FFFFFF"/>
+            </w:tcBorders>
+          </w:tcPr>
+          <w:p>
+            <w:pPr>
+              <w:textAlignment w:val="baseline"/>
+              <w:rPr>
+                <w:rFonts w:ascii="Ebrima" w:eastAsia="Times New Roman" w:hAnsi="Ebrima" w:cs="Calibri"/>
+                <w:b/>
+                <w:bCs/>
+                <w:color w:val="5B5B5B"/>
+                <w:sz w:val="24"/>
+                <w:szCs w:val="24"/>
+                <w:lang w:eastAsia="fr-FR"/>
+              </w:rPr>
+            </w:pPr>
+            <w:r>
+              <w:rPr>
+                <w:rFonts w:ascii="Ebrima" w:eastAsia="Times New Roman" w:hAnsi="Ebrima" w:cs="Calibri"/>
+                <w:b/>
+                <w:bCs/>
+                <w:color w:val="5B5B5B"/>
+                <w:sz w:val="24"/>
+                <w:szCs w:val="24"/>
+                <w:lang w:eastAsia="fr-FR"/>
+              </w:rPr>
+              <w:t>Description :</w:t>
+            </w:r>
+          </w:p>
+        </w:tc>
+        <w:tc>
+          <w:tcPr>
+            <w:tcW w:w="2546" w:type="dxa"/>
+          </w:tcPr>
+          <w:p>
+            <w:pPr>
+              <w:textAlignment w:val="baseline"/>
+              <w:rPr>
+                <w:rFonts w:ascii="Ebrima" w:eastAsia="Times New Roman" w:hAnsi="Ebrima" w:cs="Calibri"/>
+                <w:color w:val="5B5B5B"/>
+                <w:sz w:val="24"/>
+                <w:szCs w:val="24"/>
+                <w:lang w:eastAsia="fr-FR"/>
+              </w:rPr>
+            </w:pPr>
+            <w:r>
+              <w:rPr>
+                <w:rFonts w:ascii="Ebrima" w:hAnsi="Ebrima"/>
+                <w:color w:val="5B5B5B"/>
+              </w:rPr>
+              <w:t xml:space="preserve">Une expo exceptionnelle </w:t>
+            </w:r>
+          </w:p>
+        </w:tc>
+      </w:tr>
+      <w:tr>
+        <w:tc>
+          <w:tcPr>
+            <w:tcW w:w="2351" w:type="dxa"/>
+          </w:tcPr>
+          <w:p>
+            <w:pPr>
+              <w:textAlignment w:val="baseline"/>
+              <w:rPr>
+                <w:rFonts w:ascii="Ebrima" w:eastAsia="Times New Roman" w:hAnsi="Ebrima" w:cs="Calibri"/>
+                <w:b/>
+                <w:bCs/>
+                <w:color w:val="5B5B5B"/>
+                <w:sz w:val="24"/>
+                <w:szCs w:val="24"/>
+                <w:lang w:eastAsia="fr-FR"/>
+              </w:rPr>
+            </w:pPr>
+            <w:r>
+              <w:rPr>
+                <w:rFonts w:ascii="Ebrima" w:eastAsia="Times New Roman" w:hAnsi="Ebrima" w:cs="Calibri"/>
+                <w:b/>
+                <w:bCs/>
+                <w:color w:val="5B5B5B"/>
+                <w:sz w:val="24"/>
+                <w:szCs w:val="24"/>
+                <w:lang w:eastAsia="fr-FR"/>
+              </w:rPr>
+              <w:t>Type :</w:t>
+            </w:r>
+          </w:p>
+        </w:tc>
+        <w:tc>
+          <w:tcPr>
+            <w:tcW w:w="2237" w:type="dxa"/>
+            <w:tcBorders>
+              <w:right w:val="single" w:sz="4" w:space="0" w:color="FFFFFF"/>
+            </w:tcBorders>
+          </w:tcPr>
+          <w:p>
+            <w:pPr>
+              <w:textAlignment w:val="baseline"/>
+              <w:rPr>
+                <w:rFonts w:ascii="Ebrima" w:eastAsia="Times New Roman" w:hAnsi="Ebrima" w:cs="Calibri"/>
+                <w:color w:val="5B5B5B"/>
+                <w:sz w:val="24"/>
+                <w:szCs w:val="24"/>
+                <w:lang w:eastAsia="fr-FR"/>
+              </w:rPr>
+            </w:pPr>
+            <w:r>
+              <w:rPr>
+                <w:rFonts w:ascii="Ebrima" w:eastAsia="Times New Roman" w:hAnsi="Ebrima" w:cs="Calibri"/>
+                <w:color w:val="5B5B5B"/>
+                <w:sz w:val="24"/>
+                <w:szCs w:val="24"/>
+                <w:lang w:eastAsia="fr-FR"/>
+              </w:rPr>
+              <w:t>Musée</w:t>
+            </w:r>
+          </w:p>
+        </w:tc>
+        <w:tc>
+          <w:tcPr>
+            <w:tcW w:w="1928" w:type="dxa"/>
+            <w:tcBorders>
+              <w:left w:val="single" w:sz="4" w:space="0" w:color="FFFFFF"/>
+            </w:tcBorders>
+          </w:tcPr>
+          <w:p>
+            <w:pPr>
+              <w:textAlignment w:val="baseline"/>
+              <w:rPr>
+                <w:rFonts w:ascii="Ebrima" w:eastAsia="Times New Roman" w:hAnsi="Ebrima" w:cs="Calibri"/>
+                <w:b/>
+                <w:bCs/>
+                <w:color w:val="5B5B5B"/>
+                <w:sz w:val="24"/>
+                <w:szCs w:val="24"/>
+                <w:lang w:eastAsia="fr-FR"/>
+              </w:rPr>
+            </w:pPr>
+          </w:p>
+        </w:tc>
+        <w:tc>
+          <w:tcPr>
+            <w:tcW w:w="2546" w:type="dxa"/>
+          </w:tcPr>
+          <w:p>
+            <w:pPr>
+              <w:textAlignment w:val="baseline"/>
+              <w:rPr>
+                <w:rFonts w:ascii="Ebrima" w:eastAsia="Times New Roman" w:hAnsi="Ebrima" w:cs="Calibri"/>
+                <w:color w:val="5B5B5B"/>
+                <w:sz w:val="24"/>
+                <w:szCs w:val="24"/>
+                <w:lang w:eastAsia="fr-FR"/>
+              </w:rPr>
+            </w:pPr>
+            <w:r>
+              <w:rPr>
+                <w:rFonts w:ascii="Ebrima" w:hAnsi="Ebrima"/>
+                <w:color w:val="5B5B5B"/>
+              </w:rPr>
+              <w:t>à ne pas rater!</w:t>
+            </w:r>
+          </w:p>
+        </w:tc>
+      </w:tr>
+      <w:tr>
+        <w:tc>
+          <w:tcPr>
+            <w:tcW w:w="2351" w:type="dxa"/>
+            <w:tcBorders>
+              <w:bottom w:val="single" w:sz="4" w:space="0" w:color="BFBFBF" w:themeColor="background1" w:themeShade="BF"/>
+            </w:tcBorders>
+          </w:tcPr>
+          <w:p>
+            <w:pPr>
+              <w:textAlignment w:val="baseline"/>
+              <w:rPr>
+                <w:rFonts w:ascii="Ebrima" w:eastAsia="Times New Roman" w:hAnsi="Ebrima" w:cs="Calibri"/>
+                <w:b/>
+                <w:bCs/>
+                <w:color w:val="5B5B5B"/>
+                <w:sz w:val="24"/>
+                <w:szCs w:val="24"/>
+                <w:lang w:eastAsia="fr-FR"/>
+              </w:rPr>
+            </w:pPr>
+          </w:p>
+        </w:tc>
+        <w:tc>
+          <w:tcPr>
+            <w:tcW w:w="2237" w:type="dxa"/>
+            <w:tcBorders>
+              <w:bottom w:val="single" w:sz="4" w:space="0" w:color="BFBFBF" w:themeColor="background1" w:themeShade="BF"/>
+              <w:right w:val="single" w:sz="4" w:space="0" w:color="FFFFFF"/>
+            </w:tcBorders>
+          </w:tcPr>
+          <w:p>
+            <w:pPr>
+              <w:textAlignment w:val="baseline"/>
+              <w:rPr>
+                <w:rFonts w:ascii="Ebrima" w:eastAsia="Times New Roman" w:hAnsi="Ebrima" w:cs="Calibri"/>
+                <w:color w:val="5B5B5B"/>
+                <w:sz w:val="24"/>
+                <w:szCs w:val="24"/>
+                <w:lang w:eastAsia="fr-FR"/>
+              </w:rPr>
+            </w:pPr>
+          </w:p>
+        </w:tc>
+        <w:tc>
+          <w:tcPr>
+            <w:tcW w:w="1928" w:type="dxa"/>
+            <w:tcBorders>
+              <w:left w:val="single" w:sz="4" w:space="0" w:color="FFFFFF"/>
+              <w:bottom w:val="single" w:sz="4" w:space="0" w:color="BFBFBF" w:themeColor="background1" w:themeShade="BF"/>
+            </w:tcBorders>
+          </w:tcPr>
+          <w:p>
+            <w:pPr>
+              <w:textAlignment w:val="baseline"/>
+              <w:rPr>
+                <w:rFonts w:ascii="Ebrima" w:eastAsia="Times New Roman" w:hAnsi="Ebrima" w:cs="Calibri"/>
+                <w:b/>
+                <w:bCs/>
+                <w:color w:val="5B5B5B"/>
+                <w:sz w:val="24"/>
+                <w:szCs w:val="24"/>
+                <w:lang w:eastAsia="fr-FR"/>
+              </w:rPr>
+            </w:pPr>
+          </w:p>
+        </w:tc>
+        <w:tc>
+          <w:tcPr>
+            <w:tcW w:w="2546" w:type="dxa"/>
+            <w:tcBorders>
+              <w:bottom w:val="single" w:sz="4" w:space="0" w:color="BFBFBF" w:themeColor="background1" w:themeShade="BF"/>
+            </w:tcBorders>
+          </w:tcPr>
+          <w:p>
+            <w:pPr>
+              <w:textAlignment w:val="baseline"/>
+              <w:rPr>
+                <w:rFonts w:ascii="Ebrima" w:eastAsia="Times New Roman" w:hAnsi="Ebrima" w:cs="Calibri"/>
+                <w:color w:val="5B5B5B"/>
+                <w:sz w:val="24"/>
+                <w:szCs w:val="24"/>
+                <w:lang w:eastAsia="fr-FR"/>
+              </w:rPr>
+            </w:pPr>
+          </w:p>
+        </w:tc>
+      </w:tr>
+      <w:tr>
+        <w:tc>
+          <w:tcPr>
+            <w:tcW w:w="2351" w:type="dxa"/>
+            <w:tcBorders>
+              <w:top w:val="single" w:sz="4" w:space="0" w:color="BFBFBF" w:themeColor="background1" w:themeShade="BF"/>
+            </w:tcBorders>
+          </w:tcPr>
+          <w:p>
+            <w:pPr>
+              <w:textAlignment w:val="baseline"/>
+              <w:rPr>
+                <w:rFonts w:ascii="Ebrima" w:eastAsia="Times New Roman" w:hAnsi="Ebrima" w:cs="Calibri"/>
+                <w:b/>
+                <w:bCs/>
+                <w:color w:val="5B5B5B"/>
+                <w:sz w:val="24"/>
+                <w:szCs w:val="24"/>
+                <w:lang w:eastAsia="fr-FR"/>
+              </w:rPr>
+            </w:pPr>
+          </w:p>
+          <w:p>
+            <w:pPr>
+              <w:textAlignment w:val="baseline"/>
+              <w:rPr>
+                <w:rFonts w:ascii="Ebrima" w:eastAsia="Times New Roman" w:hAnsi="Ebrima" w:cs="Calibri"/>
+                <w:b/>
+                <w:bCs/>
+                <w:color w:val="5B5B5B"/>
+                <w:sz w:val="24"/>
+                <w:szCs w:val="24"/>
+                <w:lang w:eastAsia="fr-FR"/>
+              </w:rPr>
+            </w:pPr>
+            <w:r>
+              <w:rPr>
+                <w:rFonts w:ascii="Ebrima" w:eastAsia="Times New Roman" w:hAnsi="Ebrima" w:cs="Calibri"/>
+                <w:b/>
+                <w:bCs/>
+                <w:color w:val="5B5B5B"/>
+                <w:sz w:val="24"/>
+                <w:szCs w:val="24"/>
+                <w:lang w:eastAsia="fr-FR"/>
+              </w:rPr>
+              <w:t>Date :</w:t>
+            </w:r>
+          </w:p>
+        </w:tc>
+        <w:tc>
+          <w:tcPr>
+            <w:tcW w:w="2237" w:type="dxa"/>
+            <w:tcBorders>
+              <w:top w:val="single" w:sz="4" w:space="0" w:color="BFBFBF" w:themeColor="background1" w:themeShade="BF"/>
+              <w:right w:val="single" w:sz="4" w:space="0" w:color="FFFFFF"/>
+            </w:tcBorders>
+          </w:tcPr>
+          <w:p>
+            <w:pPr>
+              <w:textAlignment w:val="baseline"/>
+              <w:rPr>
+                <w:rFonts w:ascii="Ebrima" w:hAnsi="Ebrima"/>
+                <w:color w:val="5B5B5B"/>
+              </w:rPr>
+            </w:pPr>
+          </w:p>
+          <w:p>
+            <w:pPr>
+              <w:textAlignment w:val="baseline"/>
+              <w:rPr>
+                <w:rFonts w:ascii="Ebrima" w:eastAsia="Times New Roman" w:hAnsi="Ebrima" w:cs="Calibri"/>
+                <w:color w:val="5B5B5B"/>
+                <w:sz w:val="24"/>
+                <w:szCs w:val="24"/>
+                <w:lang w:eastAsia="fr-FR"/>
+              </w:rPr>
+            </w:pPr>
+            <w:r>
+              <w:rPr>
+                <w:rFonts w:ascii="Ebrima" w:hAnsi="Ebrima"/>
+                <w:color w:val="5B5B5B"/>
+              </w:rPr>
+              <w:t>04/05/2021 à 8h</w:t>
+            </w:r>
+          </w:p>
+        </w:tc>
+        <w:tc>
+          <w:tcPr>
+            <w:tcW w:w="1928" w:type="dxa"/>
+            <w:tcBorders>
+              <w:top w:val="single" w:sz="4" w:space="0" w:color="BFBFBF" w:themeColor="background1" w:themeShade="BF"/>
+              <w:left w:val="single" w:sz="4" w:space="0" w:color="FFFFFF"/>
+            </w:tcBorders>
+          </w:tcPr>
+          <w:p>
+            <w:pPr>
+              <w:textAlignment w:val="baseline"/>
+              <w:rPr>
+                <w:rFonts w:ascii="Ebrima" w:eastAsia="Times New Roman" w:hAnsi="Ebrima" w:cs="Calibri"/>
+                <w:b/>
+                <w:bCs/>
+                <w:color w:val="5B5B5B"/>
+                <w:sz w:val="24"/>
+                <w:szCs w:val="24"/>
+                <w:lang w:eastAsia="fr-FR"/>
+              </w:rPr>
+            </w:pPr>
+          </w:p>
+          <w:p>
+            <w:pPr>
+              <w:textAlignment w:val="baseline"/>
+              <w:rPr>
+                <w:rFonts w:ascii="Ebrima" w:eastAsia="Times New Roman" w:hAnsi="Ebrima" w:cs="Calibri"/>
+                <w:b/>
+                <w:bCs/>
+                <w:color w:val="5B5B5B"/>
+                <w:sz w:val="24"/>
+                <w:szCs w:val="24"/>
+                <w:lang w:eastAsia="fr-FR"/>
+              </w:rPr>
+            </w:pPr>
+            <w:r>
+              <w:rPr>
+                <w:rFonts w:ascii="Ebrima" w:eastAsia="Times New Roman" w:hAnsi="Ebrima" w:cs="Calibri"/>
+                <w:b/>
+                <w:bCs/>
+                <w:color w:val="5B5B5B"/>
+                <w:sz w:val="24"/>
+                <w:szCs w:val="24"/>
+                <w:lang w:eastAsia="fr-FR"/>
+              </w:rPr>
+              <w:t>Durée :</w:t>
+            </w:r>
+          </w:p>
+        </w:tc>
+        <w:tc>
+          <w:tcPr>
+            <w:tcW w:w="2546" w:type="dxa"/>
+            <w:tcBorders>
+              <w:top w:val="single" w:sz="4" w:space="0" w:color="BFBFBF" w:themeColor="background1" w:themeShade="BF"/>
+            </w:tcBorders>
+          </w:tcPr>
+          <w:p>
+            <w:pPr>
+              <w:textAlignment w:val="baseline"/>
+              <w:rPr>
+                <w:rFonts w:ascii="Ebrima" w:hAnsi="Ebrima"/>
+                <w:color w:val="5B5B5B"/>
+              </w:rPr>
+            </w:pPr>
+          </w:p>
+          <w:p>
+            <w:pPr>
+              <w:textAlignment w:val="baseline"/>
+              <w:rPr>
+                <w:rFonts w:ascii="Ebrima" w:eastAsia="Times New Roman" w:hAnsi="Ebrima" w:cs="Calibri"/>
+                <w:color w:val="5B5B5B"/>
+                <w:sz w:val="24"/>
+                <w:szCs w:val="24"/>
+                <w:lang w:eastAsia="fr-FR"/>
+              </w:rPr>
+            </w:pPr>
+            <w:r>
+              <w:rPr>
+                <w:rFonts w:ascii="Ebrima" w:hAnsi="Ebrima"/>
+                <w:color w:val="5B5B5B"/>
+              </w:rPr>
+              <w:t>2 heures</w:t>
+            </w:r>
+          </w:p>
+        </w:tc>
+      </w:tr>
+      <w:tr>
+        <w:tc>
+          <w:tcPr>
+            <w:tcW w:w="2351" w:type="dxa"/>
+          </w:tcPr>
+          <w:p>
+            <w:pPr>
+              <w:textAlignment w:val="baseline"/>
+              <w:rPr>
+                <w:rFonts w:ascii="Ebrima" w:eastAsia="Times New Roman" w:hAnsi="Ebrima" w:cs="Calibri"/>
+                <w:b/>
+                <w:bCs/>
+                <w:color w:val="5B5B5B"/>
+                <w:sz w:val="24"/>
+                <w:szCs w:val="24"/>
+                <w:lang w:eastAsia="fr-FR"/>
+              </w:rPr>
+            </w:pPr>
+          </w:p>
+        </w:tc>
+        <w:tc>
+          <w:tcPr>
+            <w:tcW w:w="2237" w:type="dxa"/>
+            <w:tcBorders>
+              <w:right w:val="single" w:sz="4" w:space="0" w:color="FFFFFF"/>
+            </w:tcBorders>
+          </w:tcPr>
+          <w:p>
+            <w:pPr>
+              <w:textAlignment w:val="baseline"/>
+              <w:rPr>
+                <w:rFonts w:ascii="Ebrima" w:eastAsia="Times New Roman" w:hAnsi="Ebrima" w:cs="Calibri"/>
+                <w:color w:val="5B5B5B"/>
+                <w:sz w:val="24"/>
+                <w:szCs w:val="24"/>
+                <w:lang w:eastAsia="fr-FR"/>
+              </w:rPr>
+            </w:pPr>
+          </w:p>
+        </w:tc>
+        <w:tc>
+          <w:tcPr>
+            <w:tcW w:w="1928" w:type="dxa"/>
+            <w:tcBorders>
+              <w:left w:val="single" w:sz="4" w:space="0" w:color="FFFFFF"/>
+            </w:tcBorders>
+          </w:tcPr>
+          <w:p>
+            <w:pPr>
+              <w:textAlignment w:val="baseline"/>
+              <w:rPr>
+                <w:rFonts w:ascii="Ebrima" w:eastAsia="Times New Roman" w:hAnsi="Ebrima" w:cs="Calibri"/>
+                <w:b/>
+                <w:bCs/>
+                <w:color w:val="5B5B5B"/>
+                <w:sz w:val="24"/>
+                <w:szCs w:val="24"/>
+                <w:lang w:eastAsia="fr-FR"/>
+              </w:rPr>
+            </w:pPr>
+          </w:p>
+        </w:tc>
+        <w:tc>
+          <w:tcPr>
+            <w:tcW w:w="2546" w:type="dxa"/>
+          </w:tcPr>
+          <w:p>
+            <w:pPr>
+              <w:textAlignment w:val="baseline"/>
+              <w:rPr>
+                <w:rFonts w:ascii="Ebrima" w:eastAsia="Times New Roman" w:hAnsi="Ebrima" w:cs="Calibri"/>
+                <w:color w:val="5B5B5B"/>
+                <w:sz w:val="24"/>
+                <w:szCs w:val="24"/>
+                <w:lang w:eastAsia="fr-FR"/>
+              </w:rPr>
+            </w:pPr>
+          </w:p>
+        </w:tc>
+      </w:tr>
+      <w:tr>
+        <w:tc>
+          <w:tcPr>
+            <w:tcW w:w="2351" w:type="dxa"/>
+          </w:tcPr>
+          <w:p>
+            <w:pPr>
+              <w:textAlignment w:val="baseline"/>
+              <w:rPr>
+                <w:rFonts w:ascii="Ebrima" w:eastAsia="Times New Roman" w:hAnsi="Ebrima" w:cs="Calibri"/>
+                <w:b/>
+                <w:bCs/>
+                <w:color w:val="5B5B5B"/>
+                <w:sz w:val="24"/>
+                <w:szCs w:val="24"/>
+                <w:lang w:eastAsia="fr-FR"/>
+              </w:rPr>
+            </w:pPr>
+            <w:r>
+              <w:rPr>
+                <w:rFonts w:ascii="Ebrima" w:eastAsia="Times New Roman" w:hAnsi="Ebrima" w:cs="Calibri"/>
+                <w:b/>
+                <w:bCs/>
+                <w:color w:val="5B5B5B"/>
+                <w:sz w:val="24"/>
+                <w:szCs w:val="24"/>
+                <w:lang w:eastAsia="fr-FR"/>
+              </w:rPr>
+              <w:t>Adresse :</w:t>
+            </w:r>
+          </w:p>
+        </w:tc>
+        <w:tc>
+          <w:tcPr>
+            <w:tcW w:w="2237" w:type="dxa"/>
+            <w:tcBorders>
+              <w:right w:val="single" w:sz="4" w:space="0" w:color="FFFFFF"/>
+            </w:tcBorders>
+          </w:tcPr>
+          <w:p>
+            <w:pPr>
+              <w:textAlignment w:val="baseline"/>
+              <w:rPr>
+                <w:rFonts w:ascii="Ebrima" w:eastAsia="Times New Roman" w:hAnsi="Ebrima" w:cs="Calibri"/>
+                <w:color w:val="5B5B5B"/>
+                <w:sz w:val="24"/>
+                <w:szCs w:val="24"/>
+                <w:lang w:eastAsia="fr-FR"/>
+              </w:rPr>
+            </w:pPr>
+            <w:r>
+              <w:rPr>
+                <w:rFonts w:ascii="Ebrima" w:hAnsi="Ebrima"/>
+                <w:color w:val="5B5B5B"/>
+              </w:rPr>
+              <w:t>Rue de Rivoli, 75001 Paris</w:t>
+            </w:r>
+          </w:p>
+        </w:tc>
+        <w:tc>
+          <w:tcPr>
+            <w:tcW w:w="1928" w:type="dxa"/>
+            <w:tcBorders>
+              <w:left w:val="single" w:sz="4" w:space="0" w:color="FFFFFF"/>
+            </w:tcBorders>
+          </w:tcPr>
+          <w:p>
+            <w:pPr>
+              <w:textAlignment w:val="baseline"/>
+              <w:rPr>
+                <w:rFonts w:ascii="Ebrima" w:eastAsia="Times New Roman" w:hAnsi="Ebrima" w:cs="Calibri"/>
+                <w:b/>
+                <w:bCs/>
+                <w:color w:val="5B5B5B"/>
+                <w:sz w:val="24"/>
+                <w:szCs w:val="24"/>
+                <w:lang w:eastAsia="fr-FR"/>
+              </w:rPr>
+            </w:pPr>
+            <w:r>
+              <w:rPr>
+                <w:rFonts w:ascii="Ebrima" w:eastAsia="Times New Roman" w:hAnsi="Ebrima" w:cs="Calibri"/>
+                <w:b/>
+                <w:bCs/>
+                <w:color w:val="5B5B5B"/>
+                <w:sz w:val="24"/>
+                <w:szCs w:val="24"/>
+                <w:lang w:eastAsia="fr-FR"/>
+              </w:rPr>
+              <w:t>Moyen(s) de transport :</w:t>
+            </w:r>
+          </w:p>
+        </w:tc>
+        <w:tc>
+          <w:tcPr>
+            <w:tcW w:w="2546" w:type="dxa"/>
+          </w:tcPr>
+          <w:p>
+            <w:pPr>
+              <w:textAlignment w:val="baseline"/>
+              <w:rPr>
+                <w:rFonts w:ascii="Ebrima" w:eastAsia="Times New Roman" w:hAnsi="Ebrima" w:cs="Calibri"/>
+                <w:color w:val="5B5B5B"/>
+                <w:sz w:val="24"/>
+                <w:szCs w:val="24"/>
+                <w:lang w:eastAsia="fr-FR"/>
+              </w:rPr>
+            </w:pPr>
+            <w:r>
+              <w:rPr>
+                <w:rFonts w:ascii="Ebrima" w:hAnsi="Ebrima"/>
+                <w:color w:val="5B5B5B"/>
+              </w:rPr>
+              <w:t>Train</w:t>
+            </w:r>
+          </w:p>
+        </w:tc>
+      </w:tr>
+    </w:tbl>
+    <w:p>
+      <w:pPr>
+        <w:spacing w:after="0" w:line="240" w:lineRule="auto"/>
+        <w:textAlignment w:val="baseline"/>
+        <w:rPr>
+          <w:rFonts w:ascii="Ebrima" w:eastAsia="Times New Roman" w:hAnsi="Ebrima" w:cs="Calibri"/>
+          <w:color w:val="5B5B5B"/>
+          <w:sz w:val="24"/>
+          <w:szCs w:val="24"/>
+          <w:lang w:eastAsia="fr-FR"/>
+        </w:rPr>
+      </w:pPr>
+    </w:p>
+    <w:p>
+      <w:pPr>
+        <w:rPr>
+          <w:rFonts w:ascii="Ebrima" w:hAnsi="Ebrima"/>
+          <w:color w:val="5B5B5B"/>
+        </w:rPr>
+      </w:pPr>
+    </w:p>
+    <w:p>
+      <w:pPr>
+        <w:jc w:val="center"/>
+        <w:rPr>
+          <w:rFonts w:ascii="Ebrima" w:hAnsi="Ebrima"/>
+          <w:color w:val="5B5B5B"/>
+        </w:rPr>
+      </w:pPr>
+      <w:r>
+        <w:rPr>
+          <w:rFonts w:ascii="Ebrima" w:hAnsi="Ebrima"/>
+          <w:color w:val="5B5B5B"/>
+        </w:rPr>
+        <w:t>Tes amis</w:t>
+      </w:r>
+      <w:r>
+        <w:rPr>
+          <w:rFonts w:ascii="Ebrima" w:hAnsi="Ebrima"/>
+          <w:color w:val="5B5B5B"/>
+        </w:rPr>
+        <w:t xml:space="preserve"> Mike Santangelo</w:t>
+      </w:r>
+      <w:r>
+        <w:rPr>
+          <w:rFonts w:ascii="Ebrima" w:hAnsi="Ebrima"/>
+        </w:rPr>
+        <w:t xml:space="preserve"> </w:t>
+      </w:r>
+      <w:r>
+        <w:rPr>
+          <w:rFonts w:ascii="Ebrima" w:hAnsi="Ebrima"/>
+          <w:color w:val="5B5B5B"/>
+        </w:rPr>
+        <w:t xml:space="preserve">et </w:t>
+      </w:r>
+      <w:hyperlink r:id="rId7" w:history="1">
+        <w:r>
+          <w:rPr>
+            <w:rStyle w:val="Lienhypertexte"/>
+            <w:rFonts w:ascii="Ebrima" w:hAnsi="Ebrima"/>
+          </w:rPr>
+          <w:t>amira.lakhdhar@dauphine.eu</w:t>
+        </w:r>
+      </w:hyperlink>
+      <w:r>
+        <w:rPr>
+          <w:rFonts w:ascii="Ebrima" w:hAnsi="Ebrima"/>
+        </w:rPr>
+        <w:t xml:space="preserve"> </w:t>
+      </w:r>
+      <w:r>
+        <w:rPr>
+          <w:rFonts w:ascii="Ebrima" w:hAnsi="Ebrima"/>
+          <w:color w:val="5B5B5B"/>
+        </w:rPr>
+        <w:t>ont été notifiés ;)</w:t>
+      </w:r>
+    </w:p>
+    <w:p>
+      <w:pPr>
+        <w:jc w:val="center"/>
+        <w:rPr>
+          <w:rFonts w:ascii="Ebrima" w:hAnsi="Ebrima"/>
+          <w:color w:val="5B5B5B"/>
+        </w:rPr>
+      </w:pPr>
+      <w:r>
+        <w:rPr>
+          <w:rFonts w:ascii="Ebrima" w:hAnsi="Ebrima"/>
+          <w:color w:val="5B5B5B"/>
+        </w:rPr>
+        <w:t>A très bientôt pour planifie</w:t>
+      </w:r>
+      <w:r>
+        <w:rPr>
+          <w:rFonts w:ascii="Ebrima" w:hAnsi="Ebrima"/>
+          <w:color w:val="5B5B5B"/>
+        </w:rPr>
+        <w:t>r</w:t>
+      </w:r>
+      <w:r>
+        <w:rPr>
+          <w:rFonts w:ascii="Ebrima" w:hAnsi="Ebrima"/>
+          <w:color w:val="5B5B5B"/>
+        </w:rPr>
+        <w:t xml:space="preserve"> tes sortis en un clin d’œil !</w:t>
+      </w:r>
+    </w:p>
+    <w:p>
+      <w:pPr>
+        <w:jc w:val="right"/>
+        <w:rPr>
+          <w:rFonts w:ascii="Ebrima" w:hAnsi="Ebrima"/>
+          <w:color w:val="5B5B5B"/>
+        </w:rPr>
+      </w:pPr>
+      <w:r>
+        <w:rPr>
+          <w:rFonts w:ascii="Ebrima" w:hAnsi="Ebrima"/>
+          <w:color w:val="5B5B5B"/>
+        </w:rPr>
+        <w:t>L’équipe Let’s Plan</w:t>
+      </w:r>
+    </w:p>
+    <w:p>
+      <w:r>
+        <w:br w:type="page"/>
+      </w:r>
+    </w:p>
+    <w:p>
+      <w:pPr>
+        <w:jc w:val="center"/>
+      </w:pPr>
+      <w:r>
+        <w:rPr>
+          <w:noProof/>
+        </w:rPr>
+        <w:lastRenderedPageBreak/>
+        <w:drawing>
+          <wp:inline distT="0" distB="0" distL="0" distR="0" wp14:anchorId="11FE02B9" wp14:editId="58BB276E">
+            <wp:extent cx="1208405" cy="1229995"/>
+            <wp:effectExtent l="0" t="0" r="0" b="0"/>
+            <wp:docPr id="6" name="Image 6"/>
+            <wp:cNvGraphicFramePr>
+              <a:graphicFrameLocks xmlns:a="http://schemas.openxmlformats.org/drawingml/2006/main" noChangeAspect="1"/>
+            </wp:cNvGraphicFramePr>
+            <a:graphic xmlns:a="http://schemas.openxmlformats.org/drawingml/2006/main">
+              <a:graphicData uri="http://schemas.openxmlformats.org/drawingml/2006/picture">
+                <pic:pic xmlns:pic="http://schemas.openxmlformats.org/drawingml/2006/picture">
+                  <pic:nvPicPr>
+                    <pic:cNvPr id="0" name="Picture 1"/>
+                    <pic:cNvPicPr>
+                      <a:picLocks noChangeAspect="1" noChangeArrowheads="1"/>
+                    </pic:cNvPicPr>
+                  </pic:nvPicPr>
+                  <pic:blipFill>
+                    <a:blip r:embed="rId4">
+                      <a:extLst>
+                        <a:ext uri="{28A0092B-C50C-407E-A947-70E740481C1C}">
+                          <a14:useLocalDpi xmlns:a14="http://schemas.microsoft.com/office/drawing/2010/main" val="0"/>
+                        </a:ext>
+                      </a:extLst>
+                    </a:blip>
+                    <a:srcRect/>
+                    <a:stretch>
+                      <a:fillRect/>
+                    </a:stretch>
+                  </pic:blipFill>
+                  <pic:spPr bwMode="auto">
+                    <a:xfrm>
+                      <a:off x="0" y="0"/>
+                      <a:ext cx="1208405" cy="1229995"/>
+                    </a:xfrm>
+                    <a:prstGeom prst="rect">
+                      <a:avLst/>
+                    </a:prstGeom>
+                    <a:noFill/>
+                    <a:ln>
+                      <a:noFill/>
+                    </a:ln>
+                  </pic:spPr>
+                </pic:pic>
+              </a:graphicData>
+            </a:graphic>
+          </wp:inline>
+        </w:drawing>
+      </w:r>
+    </w:p>
+    <w:p>
+      <w:pPr>
+        <w:spacing w:after="0" w:line="240" w:lineRule="auto"/>
+        <w:jc w:val="center"/>
+        <w:textAlignment w:val="baseline"/>
+        <w:rPr>
+          <w:rFonts w:ascii="Ebrima" w:eastAsia="Times New Roman" w:hAnsi="Ebrima" w:cs="Calibri"/>
+          <w:b/>
+          <w:bCs/>
+          <w:color w:val="66C39F"/>
+          <w:sz w:val="24"/>
+          <w:szCs w:val="24"/>
+          <w:lang w:eastAsia="fr-FR"/>
+        </w:rPr>
+      </w:pPr>
+      <w:r>
+        <w:rPr>
+          <w:rFonts w:ascii="Ebrima" w:eastAsia="Times New Roman" w:hAnsi="Ebrima" w:cs="Calibri"/>
+          <w:b/>
+          <w:bCs/>
+          <w:color w:val="66C39F"/>
+          <w:sz w:val="24"/>
+          <w:szCs w:val="24"/>
+          <w:lang w:eastAsia="fr-FR"/>
+        </w:rPr>
+        <w:t>INVITATION</w:t>
+      </w:r>
+      <w:r>
+        <w:rPr>
+          <w:rFonts w:ascii="Ebrima" w:eastAsia="Times New Roman" w:hAnsi="Ebrima" w:cs="Calibri"/>
+          <w:b/>
+          <w:bCs/>
+          <w:color w:val="66C39F"/>
+          <w:sz w:val="24"/>
+          <w:szCs w:val="24"/>
+          <w:lang w:eastAsia="fr-FR"/>
+        </w:rPr>
+        <w:t>!</w:t>
+      </w:r>
+    </w:p>
+    <w:p>
+      <w:pPr>
+        <w:spacing w:after="0" w:line="240" w:lineRule="auto"/>
+        <w:jc w:val="center"/>
+        <w:textAlignment w:val="baseline"/>
+        <w:rPr>
+          <w:rFonts w:ascii="Ebrima" w:eastAsia="Times New Roman" w:hAnsi="Ebrima" w:cs="Calibri"/>
+          <w:color w:val="000000"/>
+          <w:sz w:val="24"/>
+          <w:szCs w:val="24"/>
+          <w:lang w:eastAsia="fr-FR"/>
+        </w:rPr>
+      </w:pPr>
+    </w:p>
+    <w:p>
+      <w:pPr>
+        <w:spacing w:after="0" w:line="240" w:lineRule="auto"/>
+        <w:jc w:val="center"/>
+        <w:textAlignment w:val="baseline"/>
+        <w:rPr>
+          <w:rFonts w:ascii="Ebrima" w:eastAsia="Times New Roman" w:hAnsi="Ebrima" w:cs="Calibri"/>
+          <w:color w:val="5B5B5B"/>
+          <w:sz w:val="24"/>
+          <w:szCs w:val="24"/>
+          <w:lang w:eastAsia="fr-FR"/>
+        </w:rPr>
+      </w:pPr>
+      <w:r>
+        <w:rPr>
+          <w:rFonts w:ascii="Ebrima" w:eastAsia="Times New Roman" w:hAnsi="Ebrima" w:cs="Calibri"/>
+          <w:color w:val="5B5B5B"/>
+          <w:sz w:val="24"/>
+          <w:szCs w:val="24"/>
+          <w:lang w:eastAsia="fr-FR"/>
+        </w:rPr>
+        <w:t xml:space="preserve">Bonjour </w:t>
+      </w:r>
+      <w:r>
+        <w:rPr>
+          <w:rFonts w:ascii="Ebrima" w:eastAsia="Times New Roman" w:hAnsi="Ebrima" w:cs="Calibri"/>
+          <w:b/>
+          <w:bCs/>
+          <w:color w:val="66C39F"/>
+          <w:sz w:val="24"/>
+          <w:szCs w:val="24"/>
+          <w:lang w:eastAsia="fr-FR"/>
+        </w:rPr>
+        <w:t>a</w:t>
+      </w:r>
+      <w:r>
+        <w:rPr>
+          <w:rFonts w:ascii="Ebrima" w:eastAsia="Times New Roman" w:hAnsi="Ebrima" w:cs="Calibri"/>
+          <w:b/>
+          <w:bCs/>
+          <w:color w:val="66C39F"/>
+          <w:sz w:val="24"/>
+          <w:szCs w:val="24"/>
+          <w:lang w:eastAsia="fr-FR"/>
+        </w:rPr>
+        <w:t>mira</w:t>
+      </w:r>
+      <w:r>
+        <w:rPr>
+          <w:rFonts w:ascii="Ebrima" w:eastAsia="Times New Roman" w:hAnsi="Ebrima" w:cs="Calibri"/>
+          <w:b/>
+          <w:bCs/>
+          <w:color w:val="66C39F"/>
+          <w:sz w:val="24"/>
+          <w:szCs w:val="24"/>
+          <w:lang w:eastAsia="fr-FR"/>
+        </w:rPr>
+        <w:t>.lakhd</w:t>
+      </w:r>
+      <w:r>
+        <w:rPr>
+          <w:rFonts w:ascii="Ebrima" w:eastAsia="Times New Roman" w:hAnsi="Ebrima" w:cs="Calibri"/>
+          <w:b/>
+          <w:bCs/>
+          <w:color w:val="66C39F"/>
+          <w:sz w:val="24"/>
+          <w:szCs w:val="24"/>
+          <w:lang w:eastAsia="fr-FR"/>
+        </w:rPr>
+        <w:t>h</w:t>
+      </w:r>
+      <w:r>
+        <w:rPr>
+          <w:rFonts w:ascii="Ebrima" w:eastAsia="Times New Roman" w:hAnsi="Ebrima" w:cs="Calibri"/>
+          <w:b/>
+          <w:bCs/>
+          <w:color w:val="66C39F"/>
+          <w:sz w:val="24"/>
+          <w:szCs w:val="24"/>
+          <w:lang w:eastAsia="fr-FR"/>
+        </w:rPr>
+        <w:t>ar@dauphine.eu</w:t>
+      </w:r>
+      <w:r>
+        <w:rPr>
+          <w:rFonts w:ascii="Ebrima" w:eastAsia="Times New Roman" w:hAnsi="Ebrima" w:cs="Calibri"/>
+          <w:color w:val="5B5B5B"/>
+          <w:sz w:val="24"/>
+          <w:szCs w:val="24"/>
+          <w:lang w:eastAsia="fr-FR"/>
+        </w:rPr>
+        <w:t xml:space="preserve">, </w:t>
+      </w:r>
+      <w:r>
+        <w:rPr>
+          <w:rFonts w:ascii="Ebrima" w:eastAsia="Times New Roman" w:hAnsi="Ebrima" w:cs="Calibri"/>
+          <w:color w:val="5B5B5B"/>
+          <w:sz w:val="24"/>
+          <w:szCs w:val="24"/>
+          <w:lang w:eastAsia="fr-FR"/>
+        </w:rPr>
+        <w:t>tu as été invité</w:t>
+      </w:r>
+      <w:r>
+        <w:rPr>
+          <w:rFonts w:ascii="Ebrima" w:eastAsia="Times New Roman" w:hAnsi="Ebrima" w:cs="Calibri"/>
+          <w:color w:val="5B5B5B"/>
+          <w:sz w:val="24"/>
+          <w:szCs w:val="24"/>
+          <w:lang w:eastAsia="fr-FR"/>
+        </w:rPr>
+        <w:t>e</w:t>
+      </w:r>
+      <w:r>
+        <w:rPr>
+          <w:rFonts w:ascii="Ebrima" w:eastAsia="Times New Roman" w:hAnsi="Ebrima" w:cs="Calibri"/>
+          <w:color w:val="5B5B5B"/>
+          <w:sz w:val="24"/>
+          <w:szCs w:val="24"/>
+          <w:lang w:eastAsia="fr-FR"/>
+        </w:rPr>
+        <w:t xml:space="preserve"> à </w:t>
+      </w:r>
+      <w:r>
+        <w:rPr>
+          <w:rFonts w:ascii="Ebrima" w:eastAsia="Times New Roman" w:hAnsi="Ebrima" w:cs="Calibri"/>
+          <w:color w:val="5B5B5B"/>
+          <w:sz w:val="24"/>
+          <w:szCs w:val="24"/>
+          <w:lang w:eastAsia="fr-FR"/>
+        </w:rPr>
+        <w:t xml:space="preserve">l'évènement </w:t>
+      </w:r>
+      <w:r>
+        <w:rPr>
+          <w:rFonts w:ascii="Ebrima" w:eastAsia="Times New Roman" w:hAnsi="Ebrima" w:cs="Calibri"/>
+          <w:b/>
+          <w:bCs/>
+          <w:color w:val="66C39F"/>
+          <w:sz w:val="24"/>
+          <w:szCs w:val="24"/>
+          <w:lang w:eastAsia="fr-FR"/>
+        </w:rPr>
+        <w:t>Visite du Louvre</w:t>
+      </w:r>
+      <w:r>
+        <w:rPr>
+          <w:rFonts w:ascii="Ebrima" w:eastAsia="Times New Roman" w:hAnsi="Ebrima" w:cs="Calibri"/>
+          <w:color w:val="5B5B5B"/>
+          <w:sz w:val="24"/>
+          <w:szCs w:val="24"/>
+          <w:lang w:eastAsia="fr-FR"/>
+        </w:rPr>
+        <w:t>!</w:t>
+      </w:r>
+    </w:p>
+    <w:p>
+      <w:pPr>
+        <w:spacing w:after="0" w:line="240" w:lineRule="auto"/>
+        <w:jc w:val="center"/>
+        <w:textAlignment w:val="baseline"/>
+        <w:rPr>
+          <w:rFonts w:ascii="Ebrima" w:eastAsia="Times New Roman" w:hAnsi="Ebrima" w:cs="Calibri"/>
+          <w:color w:val="5B5B5B"/>
+          <w:sz w:val="24"/>
+          <w:szCs w:val="24"/>
+          <w:lang w:eastAsia="fr-FR"/>
+        </w:rPr>
+      </w:pPr>
+      <w:r>
+        <w:rPr>
+          <w:rFonts w:ascii="Ebrima" w:eastAsia="Times New Roman" w:hAnsi="Ebrima" w:cs="Calibri"/>
+          <w:color w:val="5B5B5B"/>
+          <w:sz w:val="24"/>
+          <w:szCs w:val="24"/>
+          <w:lang w:eastAsia="fr-FR"/>
+        </w:rPr>
+        <w:t>Besoin d'un récap ? Le voici!</w:t>
+      </w:r>
+    </w:p>
+    <w:p>
+      <w:pPr>
+        <w:spacing w:after="0" w:line="240" w:lineRule="auto"/>
+        <w:jc w:val="center"/>
+        <w:textAlignment w:val="baseline"/>
+        <w:rPr>
+          <w:rFonts w:ascii="Ebrima" w:eastAsia="Times New Roman" w:hAnsi="Ebrima" w:cs="Calibri"/>
+          <w:color w:val="5B5B5B"/>
+          <w:sz w:val="24"/>
+          <w:szCs w:val="24"/>
+          <w:lang w:eastAsia="fr-FR"/>
+        </w:rPr>
+      </w:pPr>
+    </w:p>
+    <w:p>
+      <w:pPr>
+        <w:spacing w:after="0" w:line="240" w:lineRule="auto"/>
+        <w:textAlignment w:val="baseline"/>
+        <w:rPr>
+          <w:rFonts w:ascii="Ebrima" w:eastAsia="Times New Roman" w:hAnsi="Ebrima" w:cs="Calibri"/>
+          <w:color w:val="000000"/>
+          <w:sz w:val="24"/>
+          <w:szCs w:val="24"/>
+          <w:lang w:eastAsia="fr-FR"/>
+        </w:rPr>
+      </w:pPr>
+    </w:p>
+    <w:tbl>
+      <w:tblPr>
+        <w:tblStyle w:val="Grilledutableau"/>
+        <w:tblW w:w="0" w:type="auto"/>
+        <w:tblBorders>
+          <w:top w:val="none" w:sz="0" w:space="0" w:color="auto"/>
+          <w:left w:val="none" w:sz="0" w:space="0" w:color="auto"/>
+          <w:bottom w:val="none" w:sz="0" w:space="0" w:color="auto"/>
+          <w:right w:val="none" w:sz="0" w:space="0" w:color="auto"/>
+          <w:insideH w:val="none" w:sz="0" w:space="0" w:color="auto"/>
+          <w:insideV w:val="none" w:sz="0" w:space="0" w:color="auto"/>
+        </w:tblBorders>
+        <w:tblLook w:val="04A0" w:firstRow="1" w:lastRow="0" w:firstColumn="1" w:lastColumn="0" w:noHBand="0" w:noVBand="1"/>
+      </w:tblPr>
+      <w:tblGrid>
+        <w:gridCol w:w="2351"/>
+        <w:gridCol w:w="2237"/>
+        <w:gridCol w:w="1928"/>
+        <w:gridCol w:w="2546"/>
+      </w:tblGrid>
+      <w:tr>
+        <w:tc>
+          <w:tcPr>
+            <w:tcW w:w="2351" w:type="dxa"/>
+          </w:tcPr>
+          <w:p>
+            <w:pPr>
+              <w:textAlignment w:val="baseline"/>
+              <w:rPr>
+                <w:rFonts w:ascii="Ebrima" w:eastAsia="Times New Roman" w:hAnsi="Ebrima" w:cs="Calibri"/>
+                <w:b/>
+                <w:bCs/>
+                <w:color w:val="5B5B5B"/>
+                <w:sz w:val="24"/>
+                <w:szCs w:val="24"/>
+                <w:lang w:eastAsia="fr-FR"/>
+              </w:rPr>
+            </w:pPr>
+            <w:r>
+              <w:rPr>
+                <w:rFonts w:ascii="Ebrima" w:eastAsia="Times New Roman" w:hAnsi="Ebrima" w:cs="Calibri"/>
+                <w:b/>
+                <w:bCs/>
+                <w:color w:val="5B5B5B"/>
+                <w:sz w:val="24"/>
+                <w:szCs w:val="24"/>
+                <w:lang w:eastAsia="fr-FR"/>
+              </w:rPr>
+              <w:t>Titre :</w:t>
+            </w:r>
+          </w:p>
+        </w:tc>
+        <w:tc>
+          <w:tcPr>
+            <w:tcW w:w="2237" w:type="dxa"/>
+            <w:tcBorders>
+              <w:right w:val="single" w:sz="4" w:space="0" w:color="FFFFFF"/>
+            </w:tcBorders>
+          </w:tcPr>
+          <w:p>
+            <w:pPr>
+              <w:textAlignment w:val="baseline"/>
+              <w:rPr>
+                <w:rFonts w:ascii="Ebrima" w:eastAsia="Times New Roman" w:hAnsi="Ebrima" w:cs="Calibri"/>
+                <w:color w:val="5B5B5B"/>
+                <w:sz w:val="24"/>
+                <w:szCs w:val="24"/>
+                <w:lang w:eastAsia="fr-FR"/>
+              </w:rPr>
+            </w:pPr>
+            <w:r>
+              <w:rPr>
+                <w:rFonts w:ascii="Ebrima" w:eastAsia="Times New Roman" w:hAnsi="Ebrima" w:cs="Calibri"/>
+                <w:color w:val="5B5B5B"/>
+                <w:sz w:val="24"/>
+                <w:szCs w:val="24"/>
+                <w:lang w:eastAsia="fr-FR"/>
+              </w:rPr>
+              <w:t>Visite du Louvre</w:t>
+            </w:r>
+          </w:p>
+        </w:tc>
+        <w:tc>
+          <w:tcPr>
+            <w:tcW w:w="1928" w:type="dxa"/>
+            <w:tcBorders>
+              <w:left w:val="single" w:sz="4" w:space="0" w:color="FFFFFF"/>
+            </w:tcBorders>
+          </w:tcPr>
+          <w:p>
+            <w:pPr>
+              <w:textAlignment w:val="baseline"/>
+              <w:rPr>
+                <w:rFonts w:ascii="Ebrima" w:eastAsia="Times New Roman" w:hAnsi="Ebrima" w:cs="Calibri"/>
+                <w:b/>
+                <w:bCs/>
+                <w:color w:val="5B5B5B"/>
+                <w:sz w:val="24"/>
+                <w:szCs w:val="24"/>
+                <w:lang w:eastAsia="fr-FR"/>
+              </w:rPr>
+            </w:pPr>
+            <w:r>
+              <w:rPr>
+                <w:rFonts w:ascii="Ebrima" w:eastAsia="Times New Roman" w:hAnsi="Ebrima" w:cs="Calibri"/>
+                <w:b/>
+                <w:bCs/>
+                <w:color w:val="5B5B5B"/>
+                <w:sz w:val="24"/>
+                <w:szCs w:val="24"/>
+                <w:lang w:eastAsia="fr-FR"/>
+              </w:rPr>
+              <w:t>Description :</w:t>
+            </w:r>
+          </w:p>
+        </w:tc>
+        <w:tc>
+          <w:tcPr>
+            <w:tcW w:w="2546" w:type="dxa"/>
+          </w:tcPr>
+          <w:p>
+            <w:pPr>
+              <w:textAlignment w:val="baseline"/>
+              <w:rPr>
+                <w:rFonts w:ascii="Ebrima" w:eastAsia="Times New Roman" w:hAnsi="Ebrima" w:cs="Calibri"/>
+                <w:color w:val="5B5B5B"/>
+                <w:sz w:val="24"/>
+                <w:szCs w:val="24"/>
+                <w:lang w:eastAsia="fr-FR"/>
+              </w:rPr>
+            </w:pPr>
+            <w:r>
+              <w:rPr>
+                <w:rFonts w:ascii="Ebrima" w:hAnsi="Ebrima"/>
+                <w:color w:val="5B5B5B"/>
+              </w:rPr>
+              <w:t xml:space="preserve">Une expo exceptionnelle </w:t>
+            </w:r>
+          </w:p>
+        </w:tc>
+      </w:tr>
+      <w:tr>
+        <w:tc>
+          <w:tcPr>
+            <w:tcW w:w="2351" w:type="dxa"/>
+          </w:tcPr>
+          <w:p>
+            <w:pPr>
+              <w:textAlignment w:val="baseline"/>
+              <w:rPr>
+                <w:rFonts w:ascii="Ebrima" w:eastAsia="Times New Roman" w:hAnsi="Ebrima" w:cs="Calibri"/>
+                <w:b/>
+                <w:bCs/>
+                <w:color w:val="5B5B5B"/>
+                <w:sz w:val="24"/>
+                <w:szCs w:val="24"/>
+                <w:lang w:eastAsia="fr-FR"/>
+              </w:rPr>
+            </w:pPr>
+            <w:r>
+              <w:rPr>
+                <w:rFonts w:ascii="Ebrima" w:eastAsia="Times New Roman" w:hAnsi="Ebrima" w:cs="Calibri"/>
+                <w:b/>
+                <w:bCs/>
+                <w:color w:val="5B5B5B"/>
+                <w:sz w:val="24"/>
+                <w:szCs w:val="24"/>
+                <w:lang w:eastAsia="fr-FR"/>
+              </w:rPr>
+              <w:t>Type :</w:t>
+            </w:r>
+          </w:p>
+        </w:tc>
+        <w:tc>
+          <w:tcPr>
+            <w:tcW w:w="2237" w:type="dxa"/>
+            <w:tcBorders>
+              <w:right w:val="single" w:sz="4" w:space="0" w:color="FFFFFF"/>
+            </w:tcBorders>
+          </w:tcPr>
+          <w:p>
+            <w:pPr>
+              <w:textAlignment w:val="baseline"/>
+              <w:rPr>
+                <w:rFonts w:ascii="Ebrima" w:eastAsia="Times New Roman" w:hAnsi="Ebrima" w:cs="Calibri"/>
+                <w:color w:val="5B5B5B"/>
+                <w:sz w:val="24"/>
+                <w:szCs w:val="24"/>
+                <w:lang w:eastAsia="fr-FR"/>
+              </w:rPr>
+            </w:pPr>
+            <w:r>
+              <w:rPr>
+                <w:rFonts w:ascii="Ebrima" w:eastAsia="Times New Roman" w:hAnsi="Ebrima" w:cs="Calibri"/>
+                <w:color w:val="5B5B5B"/>
+                <w:sz w:val="24"/>
+                <w:szCs w:val="24"/>
+                <w:lang w:eastAsia="fr-FR"/>
+              </w:rPr>
+              <w:t>Musée</w:t>
+            </w:r>
+          </w:p>
+        </w:tc>
+        <w:tc>
+          <w:tcPr>
+            <w:tcW w:w="1928" w:type="dxa"/>
+            <w:tcBorders>
+              <w:left w:val="single" w:sz="4" w:space="0" w:color="FFFFFF"/>
+            </w:tcBorders>
+          </w:tcPr>
+          <w:p>
+            <w:pPr>
+              <w:textAlignment w:val="baseline"/>
+              <w:rPr>
+                <w:rFonts w:ascii="Ebrima" w:eastAsia="Times New Roman" w:hAnsi="Ebrima" w:cs="Calibri"/>
+                <w:b/>
+                <w:bCs/>
+                <w:color w:val="5B5B5B"/>
+                <w:sz w:val="24"/>
+                <w:szCs w:val="24"/>
+                <w:lang w:eastAsia="fr-FR"/>
+              </w:rPr>
+            </w:pPr>
+          </w:p>
+        </w:tc>
+        <w:tc>
+          <w:tcPr>
+            <w:tcW w:w="2546" w:type="dxa"/>
+          </w:tcPr>
+          <w:p>
+            <w:pPr>
+              <w:textAlignment w:val="baseline"/>
+              <w:rPr>
+                <w:rFonts w:ascii="Ebrima" w:eastAsia="Times New Roman" w:hAnsi="Ebrima" w:cs="Calibri"/>
+                <w:color w:val="5B5B5B"/>
+                <w:sz w:val="24"/>
+                <w:szCs w:val="24"/>
+                <w:lang w:eastAsia="fr-FR"/>
+              </w:rPr>
+            </w:pPr>
+            <w:r>
+              <w:rPr>
+                <w:rFonts w:ascii="Ebrima" w:hAnsi="Ebrima"/>
+                <w:color w:val="5B5B5B"/>
+              </w:rPr>
+              <w:t>à ne pas rater!</w:t>
+            </w:r>
+          </w:p>
+        </w:tc>
+      </w:tr>
+      <w:tr>
+        <w:tc>
+          <w:tcPr>
+            <w:tcW w:w="2351" w:type="dxa"/>
+            <w:tcBorders>
+              <w:bottom w:val="single" w:sz="4" w:space="0" w:color="BFBFBF" w:themeColor="background1" w:themeShade="BF"/>
+            </w:tcBorders>
+          </w:tcPr>
+          <w:p>
+            <w:pPr>
+              <w:textAlignment w:val="baseline"/>
+              <w:rPr>
+                <w:rFonts w:ascii="Ebrima" w:eastAsia="Times New Roman" w:hAnsi="Ebrima" w:cs="Calibri"/>
+                <w:b/>
+                <w:bCs/>
+                <w:color w:val="5B5B5B"/>
+                <w:sz w:val="24"/>
+                <w:szCs w:val="24"/>
+                <w:lang w:eastAsia="fr-FR"/>
+              </w:rPr>
+            </w:pPr>
+          </w:p>
+        </w:tc>
+        <w:tc>
+          <w:tcPr>
+            <w:tcW w:w="2237" w:type="dxa"/>
+            <w:tcBorders>
+              <w:bottom w:val="single" w:sz="4" w:space="0" w:color="BFBFBF" w:themeColor="background1" w:themeShade="BF"/>
+              <w:right w:val="single" w:sz="4" w:space="0" w:color="FFFFFF"/>
+            </w:tcBorders>
+          </w:tcPr>
+          <w:p>
+            <w:pPr>
+              <w:textAlignment w:val="baseline"/>
+              <w:rPr>
+                <w:rFonts w:ascii="Ebrima" w:eastAsia="Times New Roman" w:hAnsi="Ebrima" w:cs="Calibri"/>
+                <w:color w:val="5B5B5B"/>
+                <w:sz w:val="24"/>
+                <w:szCs w:val="24"/>
+                <w:lang w:eastAsia="fr-FR"/>
+              </w:rPr>
+            </w:pPr>
+          </w:p>
+        </w:tc>
+        <w:tc>
+          <w:tcPr>
+            <w:tcW w:w="1928" w:type="dxa"/>
+            <w:tcBorders>
+              <w:left w:val="single" w:sz="4" w:space="0" w:color="FFFFFF"/>
+              <w:bottom w:val="single" w:sz="4" w:space="0" w:color="BFBFBF" w:themeColor="background1" w:themeShade="BF"/>
+            </w:tcBorders>
+          </w:tcPr>
+          <w:p>
+            <w:pPr>
+              <w:textAlignment w:val="baseline"/>
+              <w:rPr>
+                <w:rFonts w:ascii="Ebrima" w:eastAsia="Times New Roman" w:hAnsi="Ebrima" w:cs="Calibri"/>
+                <w:b/>
+                <w:bCs/>
+                <w:color w:val="5B5B5B"/>
+                <w:sz w:val="24"/>
+                <w:szCs w:val="24"/>
+                <w:lang w:eastAsia="fr-FR"/>
+              </w:rPr>
+            </w:pPr>
+          </w:p>
+        </w:tc>
+        <w:tc>
+          <w:tcPr>
+            <w:tcW w:w="2546" w:type="dxa"/>
+            <w:tcBorders>
+              <w:bottom w:val="single" w:sz="4" w:space="0" w:color="BFBFBF" w:themeColor="background1" w:themeShade="BF"/>
+            </w:tcBorders>
+          </w:tcPr>
+          <w:p>
+            <w:pPr>
+              <w:textAlignment w:val="baseline"/>
+              <w:rPr>
+                <w:rFonts w:ascii="Ebrima" w:eastAsia="Times New Roman" w:hAnsi="Ebrima" w:cs="Calibri"/>
+                <w:color w:val="5B5B5B"/>
+                <w:sz w:val="24"/>
+                <w:szCs w:val="24"/>
+                <w:lang w:eastAsia="fr-FR"/>
+              </w:rPr>
+            </w:pPr>
+          </w:p>
+        </w:tc>
+      </w:tr>
+      <w:tr>
+        <w:tc>
+          <w:tcPr>
+            <w:tcW w:w="2351" w:type="dxa"/>
+            <w:tcBorders>
+              <w:top w:val="single" w:sz="4" w:space="0" w:color="BFBFBF" w:themeColor="background1" w:themeShade="BF"/>
+            </w:tcBorders>
+          </w:tcPr>
+          <w:p>
+            <w:pPr>
+              <w:textAlignment w:val="baseline"/>
+              <w:rPr>
+                <w:rFonts w:ascii="Ebrima" w:eastAsia="Times New Roman" w:hAnsi="Ebrima" w:cs="Calibri"/>
+                <w:b/>
+                <w:bCs/>
+                <w:color w:val="5B5B5B"/>
+                <w:sz w:val="24"/>
+                <w:szCs w:val="24"/>
+                <w:lang w:eastAsia="fr-FR"/>
+              </w:rPr>
+            </w:pPr>
+          </w:p>
+          <w:p>
+            <w:pPr>
+              <w:textAlignment w:val="baseline"/>
+              <w:rPr>
+                <w:rFonts w:ascii="Ebrima" w:eastAsia="Times New Roman" w:hAnsi="Ebrima" w:cs="Calibri"/>
+                <w:b/>
+                <w:bCs/>
+                <w:color w:val="5B5B5B"/>
+                <w:sz w:val="24"/>
+                <w:szCs w:val="24"/>
+                <w:lang w:eastAsia="fr-FR"/>
+              </w:rPr>
+            </w:pPr>
+            <w:r>
+              <w:rPr>
+                <w:rFonts w:ascii="Ebrima" w:eastAsia="Times New Roman" w:hAnsi="Ebrima" w:cs="Calibri"/>
+                <w:b/>
+                <w:bCs/>
+                <w:color w:val="5B5B5B"/>
+                <w:sz w:val="24"/>
+                <w:szCs w:val="24"/>
+                <w:lang w:eastAsia="fr-FR"/>
+              </w:rPr>
+              <w:t>Date :</w:t>
+            </w:r>
+          </w:p>
+        </w:tc>
+        <w:tc>
+          <w:tcPr>
+            <w:tcW w:w="2237" w:type="dxa"/>
+            <w:tcBorders>
+              <w:top w:val="single" w:sz="4" w:space="0" w:color="BFBFBF" w:themeColor="background1" w:themeShade="BF"/>
+              <w:right w:val="single" w:sz="4" w:space="0" w:color="FFFFFF"/>
+            </w:tcBorders>
+          </w:tcPr>
+          <w:p>
+            <w:pPr>
+              <w:textAlignment w:val="baseline"/>
+              <w:rPr>
+                <w:rFonts w:ascii="Ebrima" w:hAnsi="Ebrima"/>
+                <w:color w:val="5B5B5B"/>
+              </w:rPr>
+            </w:pPr>
+          </w:p>
+          <w:p>
+            <w:pPr>
+              <w:textAlignment w:val="baseline"/>
+              <w:rPr>
+                <w:rFonts w:ascii="Ebrima" w:eastAsia="Times New Roman" w:hAnsi="Ebrima" w:cs="Calibri"/>
+                <w:color w:val="5B5B5B"/>
+                <w:sz w:val="24"/>
+                <w:szCs w:val="24"/>
+                <w:lang w:eastAsia="fr-FR"/>
+              </w:rPr>
+            </w:pPr>
+            <w:r>
+              <w:rPr>
+                <w:rFonts w:ascii="Ebrima" w:hAnsi="Ebrima"/>
+                <w:color w:val="5B5B5B"/>
+              </w:rPr>
+              <w:t>04/05/2021 à 8h</w:t>
+            </w:r>
+          </w:p>
+        </w:tc>
+        <w:tc>
+          <w:tcPr>
+            <w:tcW w:w="1928" w:type="dxa"/>
+            <w:tcBorders>
+              <w:top w:val="single" w:sz="4" w:space="0" w:color="BFBFBF" w:themeColor="background1" w:themeShade="BF"/>
+              <w:left w:val="single" w:sz="4" w:space="0" w:color="FFFFFF"/>
+            </w:tcBorders>
+          </w:tcPr>
+          <w:p>
+            <w:pPr>
+              <w:textAlignment w:val="baseline"/>
+              <w:rPr>
+                <w:rFonts w:ascii="Ebrima" w:eastAsia="Times New Roman" w:hAnsi="Ebrima" w:cs="Calibri"/>
+                <w:b/>
+                <w:bCs/>
+                <w:color w:val="5B5B5B"/>
+                <w:sz w:val="24"/>
+                <w:szCs w:val="24"/>
+                <w:lang w:eastAsia="fr-FR"/>
+              </w:rPr>
+            </w:pPr>
+          </w:p>
+          <w:p>
+            <w:pPr>
+              <w:textAlignment w:val="baseline"/>
+              <w:rPr>
+                <w:rFonts w:ascii="Ebrima" w:eastAsia="Times New Roman" w:hAnsi="Ebrima" w:cs="Calibri"/>
+                <w:b/>
+                <w:bCs/>
+                <w:color w:val="5B5B5B"/>
+                <w:sz w:val="24"/>
+                <w:szCs w:val="24"/>
+                <w:lang w:eastAsia="fr-FR"/>
+              </w:rPr>
+            </w:pPr>
+            <w:r>
+              <w:rPr>
+                <w:rFonts w:ascii="Ebrima" w:eastAsia="Times New Roman" w:hAnsi="Ebrima" w:cs="Calibri"/>
+                <w:b/>
+                <w:bCs/>
+                <w:color w:val="5B5B5B"/>
+                <w:sz w:val="24"/>
+                <w:szCs w:val="24"/>
+                <w:lang w:eastAsia="fr-FR"/>
+              </w:rPr>
+              <w:t>Durée :</w:t>
+            </w:r>
+          </w:p>
+        </w:tc>
+        <w:tc>
+          <w:tcPr>
+            <w:tcW w:w="2546" w:type="dxa"/>
+            <w:tcBorders>
+              <w:top w:val="single" w:sz="4" w:space="0" w:color="BFBFBF" w:themeColor="background1" w:themeShade="BF"/>
+            </w:tcBorders>
+          </w:tcPr>
+          <w:p>
+            <w:pPr>
+              <w:textAlignment w:val="baseline"/>
+              <w:rPr>
+                <w:rFonts w:ascii="Ebrima" w:hAnsi="Ebrima"/>
+                <w:color w:val="5B5B5B"/>
+              </w:rPr>
+            </w:pPr>
+          </w:p>
+          <w:p>
+            <w:pPr>
+              <w:textAlignment w:val="baseline"/>
+              <w:rPr>
+                <w:rFonts w:ascii="Ebrima" w:eastAsia="Times New Roman" w:hAnsi="Ebrima" w:cs="Calibri"/>
+                <w:color w:val="5B5B5B"/>
+                <w:sz w:val="24"/>
+                <w:szCs w:val="24"/>
+                <w:lang w:eastAsia="fr-FR"/>
+              </w:rPr>
+            </w:pPr>
+            <w:r>
+              <w:rPr>
+                <w:rFonts w:ascii="Ebrima" w:hAnsi="Ebrima"/>
+                <w:color w:val="5B5B5B"/>
+              </w:rPr>
+              <w:t>2 heures</w:t>
+            </w:r>
+          </w:p>
+        </w:tc>
+      </w:tr>
+      <w:tr>
+        <w:tc>
+          <w:tcPr>
+            <w:tcW w:w="2351" w:type="dxa"/>
+          </w:tcPr>
+          <w:p>
+            <w:pPr>
+              <w:textAlignment w:val="baseline"/>
+              <w:rPr>
+                <w:rFonts w:ascii="Ebrima" w:eastAsia="Times New Roman" w:hAnsi="Ebrima" w:cs="Calibri"/>
+                <w:b/>
+                <w:bCs/>
+                <w:color w:val="5B5B5B"/>
+                <w:sz w:val="24"/>
+                <w:szCs w:val="24"/>
+                <w:lang w:eastAsia="fr-FR"/>
+              </w:rPr>
+            </w:pPr>
+          </w:p>
+        </w:tc>
+        <w:tc>
+          <w:tcPr>
+            <w:tcW w:w="2237" w:type="dxa"/>
+            <w:tcBorders>
+              <w:right w:val="single" w:sz="4" w:space="0" w:color="FFFFFF"/>
+            </w:tcBorders>
+          </w:tcPr>
+          <w:p>
+            <w:pPr>
+              <w:textAlignment w:val="baseline"/>
+              <w:rPr>
+                <w:rFonts w:ascii="Ebrima" w:eastAsia="Times New Roman" w:hAnsi="Ebrima" w:cs="Calibri"/>
+                <w:color w:val="5B5B5B"/>
+                <w:sz w:val="24"/>
+                <w:szCs w:val="24"/>
+                <w:lang w:eastAsia="fr-FR"/>
+              </w:rPr>
+            </w:pPr>
+          </w:p>
+        </w:tc>
+        <w:tc>
+          <w:tcPr>
+            <w:tcW w:w="1928" w:type="dxa"/>
+            <w:tcBorders>
+              <w:left w:val="single" w:sz="4" w:space="0" w:color="FFFFFF"/>
+            </w:tcBorders>
+          </w:tcPr>
+          <w:p>
+            <w:pPr>
+              <w:textAlignment w:val="baseline"/>
+              <w:rPr>
+                <w:rFonts w:ascii="Ebrima" w:eastAsia="Times New Roman" w:hAnsi="Ebrima" w:cs="Calibri"/>
+                <w:b/>
+                <w:bCs/>
+                <w:color w:val="5B5B5B"/>
+                <w:sz w:val="24"/>
+                <w:szCs w:val="24"/>
+                <w:lang w:eastAsia="fr-FR"/>
+              </w:rPr>
+            </w:pPr>
+          </w:p>
+        </w:tc>
+        <w:tc>
+          <w:tcPr>
+            <w:tcW w:w="2546" w:type="dxa"/>
+          </w:tcPr>
+          <w:p>
+            <w:pPr>
+              <w:textAlignment w:val="baseline"/>
+              <w:rPr>
+                <w:rFonts w:ascii="Ebrima" w:eastAsia="Times New Roman" w:hAnsi="Ebrima" w:cs="Calibri"/>
+                <w:color w:val="5B5B5B"/>
+                <w:sz w:val="24"/>
+                <w:szCs w:val="24"/>
+                <w:lang w:eastAsia="fr-FR"/>
+              </w:rPr>
+            </w:pPr>
+          </w:p>
+        </w:tc>
+      </w:tr>
+      <w:tr>
+        <w:tc>
+          <w:tcPr>
+            <w:tcW w:w="2351" w:type="dxa"/>
+          </w:tcPr>
+          <w:p>
+            <w:pPr>
+              <w:textAlignment w:val="baseline"/>
+              <w:rPr>
+                <w:rFonts w:ascii="Ebrima" w:eastAsia="Times New Roman" w:hAnsi="Ebrima" w:cs="Calibri"/>
+                <w:b/>
+                <w:bCs/>
+                <w:color w:val="5B5B5B"/>
+                <w:sz w:val="24"/>
+                <w:szCs w:val="24"/>
+                <w:lang w:eastAsia="fr-FR"/>
+              </w:rPr>
+            </w:pPr>
+            <w:r>
+              <w:rPr>
+                <w:rFonts w:ascii="Ebrima" w:eastAsia="Times New Roman" w:hAnsi="Ebrima" w:cs="Calibri"/>
+                <w:b/>
+                <w:bCs/>
+                <w:color w:val="5B5B5B"/>
+                <w:sz w:val="24"/>
+                <w:szCs w:val="24"/>
+                <w:lang w:eastAsia="fr-FR"/>
+              </w:rPr>
+              <w:t>Adresse :</w:t>
+            </w:r>
+          </w:p>
+        </w:tc>
+        <w:tc>
+          <w:tcPr>
+            <w:tcW w:w="2237" w:type="dxa"/>
+            <w:tcBorders>
+              <w:right w:val="single" w:sz="4" w:space="0" w:color="FFFFFF"/>
+            </w:tcBorders>
+          </w:tcPr>
+          <w:p>
+            <w:pPr>
+              <w:textAlignment w:val="baseline"/>
+              <w:rPr>
+                <w:rFonts w:ascii="Ebrima" w:eastAsia="Times New Roman" w:hAnsi="Ebrima" w:cs="Calibri"/>
+                <w:color w:val="5B5B5B"/>
+                <w:sz w:val="24"/>
+                <w:szCs w:val="24"/>
+                <w:lang w:eastAsia="fr-FR"/>
+              </w:rPr>
+            </w:pPr>
+            <w:r>
+              <w:rPr>
+                <w:rFonts w:ascii="Ebrima" w:hAnsi="Ebrima"/>
+                <w:color w:val="5B5B5B"/>
+              </w:rPr>
+              <w:t>Rue de Rivoli, 75001 Paris</w:t>
+            </w:r>
+          </w:p>
+        </w:tc>
+        <w:tc>
+          <w:tcPr>
+            <w:tcW w:w="1928" w:type="dxa"/>
+            <w:tcBorders>
+              <w:left w:val="single" w:sz="4" w:space="0" w:color="FFFFFF"/>
+            </w:tcBorders>
+          </w:tcPr>
+          <w:p>
+            <w:pPr>
+              <w:textAlignment w:val="baseline"/>
+              <w:rPr>
+                <w:rFonts w:ascii="Ebrima" w:eastAsia="Times New Roman" w:hAnsi="Ebrima" w:cs="Calibri"/>
+                <w:b/>
+                <w:bCs/>
+                <w:color w:val="5B5B5B"/>
+                <w:sz w:val="24"/>
+                <w:szCs w:val="24"/>
+                <w:lang w:eastAsia="fr-FR"/>
+              </w:rPr>
+            </w:pPr>
+            <w:r>
+              <w:rPr>
+                <w:rFonts w:ascii="Ebrima" w:eastAsia="Times New Roman" w:hAnsi="Ebrima" w:cs="Calibri"/>
+                <w:b/>
+                <w:bCs/>
+                <w:color w:val="5B5B5B"/>
+                <w:sz w:val="24"/>
+                <w:szCs w:val="24"/>
+                <w:lang w:eastAsia="fr-FR"/>
+              </w:rPr>
+              <w:t>Moyen(s) de transport :</w:t>
+            </w:r>
+          </w:p>
+        </w:tc>
+        <w:tc>
+          <w:tcPr>
+            <w:tcW w:w="2546" w:type="dxa"/>
+          </w:tcPr>
+          <w:p>
+            <w:pPr>
+              <w:textAlignment w:val="baseline"/>
+              <w:rPr>
+                <w:rFonts w:ascii="Ebrima" w:eastAsia="Times New Roman" w:hAnsi="Ebrima" w:cs="Calibri"/>
+                <w:color w:val="5B5B5B"/>
+                <w:sz w:val="24"/>
+                <w:szCs w:val="24"/>
+                <w:lang w:eastAsia="fr-FR"/>
+              </w:rPr>
+            </w:pPr>
+            <w:r>
+              <w:rPr>
+                <w:rFonts w:ascii="Ebrima" w:hAnsi="Ebrima"/>
+                <w:color w:val="5B5B5B"/>
+              </w:rPr>
+              <w:t>Train</w:t>
+            </w:r>
+          </w:p>
+        </w:tc>
+      </w:tr>
+    </w:tbl>
+    <w:p>
+      <w:pPr>
+        <w:spacing w:after="0" w:line="240" w:lineRule="auto"/>
+        <w:textAlignment w:val="baseline"/>
+        <w:rPr>
+          <w:rFonts w:ascii="Ebrima" w:eastAsia="Times New Roman" w:hAnsi="Ebrima" w:cs="Calibri"/>
+          <w:color w:val="5B5B5B"/>
+          <w:sz w:val="24"/>
+          <w:szCs w:val="24"/>
+          <w:lang w:eastAsia="fr-FR"/>
+        </w:rPr>
+      </w:pPr>
+    </w:p>
+    <w:p>
+      <w:pPr>
+        <w:rPr>
+          <w:rFonts w:ascii="Ebrima" w:hAnsi="Ebrima"/>
+          <w:color w:val="5B5B5B"/>
+        </w:rPr>
+      </w:pPr>
+    </w:p>
+    <w:p>
+      <w:pPr>
+        <w:jc w:val="center"/>
+        <w:rPr>
+          <w:rFonts w:ascii="Ebrima" w:hAnsi="Ebrima"/>
+          <w:color w:val="5B5B5B"/>
+        </w:rPr>
+      </w:pPr>
+      <w:r>
+        <w:rPr>
+          <w:rFonts w:ascii="Ebrima" w:hAnsi="Ebrima"/>
+          <w:color w:val="5B5B5B"/>
+        </w:rPr>
+        <w:t xml:space="preserve">Tes amis </w:t>
+      </w:r>
+      <w:r>
+        <w:rPr>
+          <w:rFonts w:ascii="Ebrima" w:hAnsi="Ebrima"/>
+          <w:color w:val="5B5B5B"/>
+        </w:rPr>
+        <w:t>Mike Santangelo</w:t>
+      </w:r>
+      <w:r>
+        <w:rPr>
+          <w:rFonts w:ascii="Ebrima" w:hAnsi="Ebrima"/>
+        </w:rPr>
+        <w:t xml:space="preserve"> </w:t>
+      </w:r>
+      <w:r>
+        <w:rPr>
+          <w:rFonts w:ascii="Ebrima" w:hAnsi="Ebrima"/>
+          <w:color w:val="5B5B5B"/>
+        </w:rPr>
+        <w:t xml:space="preserve">et </w:t>
+      </w:r>
+      <w:hyperlink r:id="rId8" w:history="1">
+        <w:r>
+          <w:rPr>
+            <w:rStyle w:val="Lienhypertexte"/>
+            <w:rFonts w:ascii="Ebrima" w:hAnsi="Ebrima"/>
+          </w:rPr>
+          <w:t>hedi.guedidi</w:t>
+        </w:r>
+        <w:r>
+          <w:rPr>
+            <w:rStyle w:val="Lienhypertexte"/>
+            <w:rFonts w:ascii="Ebrima" w:hAnsi="Ebrima"/>
+          </w:rPr>
+          <w:t>@dauphine.eu</w:t>
+        </w:r>
+      </w:hyperlink>
+      <w:r>
+        <w:rPr>
+          <w:rFonts w:ascii="Ebrima" w:hAnsi="Ebrima"/>
+        </w:rPr>
+        <w:t xml:space="preserve"> </w:t>
+      </w:r>
+      <w:r>
+        <w:rPr>
+          <w:rFonts w:ascii="Ebrima" w:hAnsi="Ebrima"/>
+          <w:color w:val="5B5B5B"/>
+        </w:rPr>
+        <w:t>ont été notifiés ;)</w:t>
+      </w:r>
+    </w:p>
+    <w:p>
+      <w:pPr>
+        <w:jc w:val="center"/>
+        <w:rPr>
+          <w:rFonts w:ascii="Ebrima" w:hAnsi="Ebrima"/>
+          <w:color w:val="5B5B5B"/>
+        </w:rPr>
+      </w:pPr>
+      <w:r>
+        <w:rPr>
+          <w:rFonts w:ascii="Ebrima" w:hAnsi="Ebrima"/>
+          <w:color w:val="5B5B5B"/>
+        </w:rPr>
+        <w:t>A très bientôt pour planifie</w:t>
+      </w:r>
+      <w:r>
+        <w:rPr>
+          <w:rFonts w:ascii="Ebrima" w:hAnsi="Ebrima"/>
+          <w:color w:val="5B5B5B"/>
+        </w:rPr>
+        <w:t>r</w:t>
+      </w:r>
+      <w:r>
+        <w:rPr>
+          <w:rFonts w:ascii="Ebrima" w:hAnsi="Ebrima"/>
+          <w:color w:val="5B5B5B"/>
+        </w:rPr>
+        <w:t xml:space="preserve"> tes sortis en un clin d’œil !</w:t>
+      </w:r>
+    </w:p>
+    <w:p>
+      <w:pPr>
+        <w:jc w:val="right"/>
+        <w:rPr>
+          <w:rFonts w:ascii="Ebrima" w:hAnsi="Ebrima"/>
+          <w:color w:val="5B5B5B"/>
+        </w:rPr>
+      </w:pPr>
+      <w:r>
+        <w:rPr>
+          <w:rFonts w:ascii="Ebrima" w:hAnsi="Ebrima"/>
+          <w:color w:val="5B5B5B"/>
+        </w:rPr>
+        <w:t>L’équipe Let’s Plan</w:t>
+      </w:r>
+    </w:p>
+    <w:p>
+      <w:pPr>
+        <w:rPr>
+          <w:rFonts w:ascii="Ebrima" w:hAnsi="Ebrima"/>
+          <w:color w:val="5B5B5B"/>
+        </w:rPr>
       </w:pPr>
     </w:p>
     <w:p>
@@ -2212,7 +4501,7 @@
         </w:rPr>
         <w:t xml:space="preserve">es amis </w:t>
       </w:r>
-      <w:hyperlink r:id="rId7" w:history="1">
+      <w:hyperlink r:id="rId9" w:history="1">
         <w:r>
           <w:rPr>
             <w:rStyle w:val="Lienhypertexte"/>
@@ -2234,7 +4523,7 @@
         </w:rPr>
         <w:t xml:space="preserve">et </w:t>
       </w:r>
-      <w:hyperlink r:id="rId8" w:history="1">
+      <w:hyperlink r:id="rId10" w:history="1">
         <w:r>
           <w:rPr>
             <w:rStyle w:val="Lienhypertexte"/>
@@ -2307,6 +4596,2333 @@
       <w:pPr>
         <w:jc w:val="both"/>
       </w:pPr>
+    </w:p>
+    <w:p>
+      <w:r>
+        <w:br w:type="page"/>
+      </w:r>
+    </w:p>
+    <w:p>
+      <w:pPr>
+        <w:jc w:val="center"/>
+      </w:pPr>
+      <w:r>
+        <w:rPr>
+          <w:noProof/>
+        </w:rPr>
+        <w:lastRenderedPageBreak/>
+        <w:drawing>
+          <wp:inline distT="0" distB="0" distL="0" distR="0" wp14:anchorId="76FCF429" wp14:editId="612FB89C">
+            <wp:extent cx="1208405" cy="1229995"/>
+            <wp:effectExtent l="0" t="0" r="0" b="0"/>
+            <wp:docPr id="7" name="Image 7"/>
+            <wp:cNvGraphicFramePr>
+              <a:graphicFrameLocks xmlns:a="http://schemas.openxmlformats.org/drawingml/2006/main" noChangeAspect="1"/>
+            </wp:cNvGraphicFramePr>
+            <a:graphic xmlns:a="http://schemas.openxmlformats.org/drawingml/2006/main">
+              <a:graphicData uri="http://schemas.openxmlformats.org/drawingml/2006/picture">
+                <pic:pic xmlns:pic="http://schemas.openxmlformats.org/drawingml/2006/picture">
+                  <pic:nvPicPr>
+                    <pic:cNvPr id="0" name="Picture 1"/>
+                    <pic:cNvPicPr>
+                      <a:picLocks noChangeAspect="1" noChangeArrowheads="1"/>
+                    </pic:cNvPicPr>
+                  </pic:nvPicPr>
+                  <pic:blipFill>
+                    <a:blip r:embed="rId4">
+                      <a:extLst>
+                        <a:ext uri="{28A0092B-C50C-407E-A947-70E740481C1C}">
+                          <a14:useLocalDpi xmlns:a14="http://schemas.microsoft.com/office/drawing/2010/main" val="0"/>
+                        </a:ext>
+                      </a:extLst>
+                    </a:blip>
+                    <a:srcRect/>
+                    <a:stretch>
+                      <a:fillRect/>
+                    </a:stretch>
+                  </pic:blipFill>
+                  <pic:spPr bwMode="auto">
+                    <a:xfrm>
+                      <a:off x="0" y="0"/>
+                      <a:ext cx="1208405" cy="1229995"/>
+                    </a:xfrm>
+                    <a:prstGeom prst="rect">
+                      <a:avLst/>
+                    </a:prstGeom>
+                    <a:noFill/>
+                    <a:ln>
+                      <a:noFill/>
+                    </a:ln>
+                  </pic:spPr>
+                </pic:pic>
+              </a:graphicData>
+            </a:graphic>
+          </wp:inline>
+        </w:drawing>
+      </w:r>
+    </w:p>
+    <w:p>
+      <w:pPr>
+        <w:spacing w:after="0" w:line="240" w:lineRule="auto"/>
+        <w:jc w:val="center"/>
+        <w:textAlignment w:val="baseline"/>
+        <w:rPr>
+          <w:rFonts w:ascii="Ebrima" w:eastAsia="Times New Roman" w:hAnsi="Ebrima" w:cs="Calibri"/>
+          <w:b/>
+          <w:bCs/>
+          <w:color w:val="66C39F"/>
+          <w:sz w:val="24"/>
+          <w:szCs w:val="24"/>
+          <w:lang w:eastAsia="fr-FR"/>
+        </w:rPr>
+      </w:pPr>
+      <w:r>
+        <w:rPr>
+          <w:rFonts w:ascii="Ebrima" w:eastAsia="Times New Roman" w:hAnsi="Ebrima" w:cs="Calibri"/>
+          <w:b/>
+          <w:bCs/>
+          <w:color w:val="66C39F"/>
+          <w:sz w:val="24"/>
+          <w:szCs w:val="24"/>
+          <w:lang w:eastAsia="fr-FR"/>
+        </w:rPr>
+        <w:t xml:space="preserve">ÉVÈNEMENT </w:t>
+      </w:r>
+      <w:r>
+        <w:rPr>
+          <w:rFonts w:ascii="Ebrima" w:eastAsia="Times New Roman" w:hAnsi="Ebrima" w:cs="Calibri"/>
+          <w:b/>
+          <w:bCs/>
+          <w:color w:val="66C39F"/>
+          <w:sz w:val="24"/>
+          <w:szCs w:val="24"/>
+          <w:lang w:eastAsia="fr-FR"/>
+        </w:rPr>
+        <w:t>À</w:t>
+      </w:r>
+      <w:r>
+        <w:rPr>
+          <w:rFonts w:ascii="Ebrima" w:eastAsia="Times New Roman" w:hAnsi="Ebrima" w:cs="Calibri"/>
+          <w:b/>
+          <w:bCs/>
+          <w:color w:val="66C39F"/>
+          <w:sz w:val="24"/>
+          <w:szCs w:val="24"/>
+          <w:lang w:eastAsia="fr-FR"/>
+        </w:rPr>
+        <w:t xml:space="preserve"> VENIR</w:t>
+      </w:r>
+      <w:r>
+        <w:rPr>
+          <w:rFonts w:ascii="Ebrima" w:eastAsia="Times New Roman" w:hAnsi="Ebrima" w:cs="Calibri"/>
+          <w:b/>
+          <w:bCs/>
+          <w:color w:val="66C39F"/>
+          <w:sz w:val="24"/>
+          <w:szCs w:val="24"/>
+          <w:lang w:eastAsia="fr-FR"/>
+        </w:rPr>
+        <w:t>!</w:t>
+      </w:r>
+    </w:p>
+    <w:p>
+      <w:pPr>
+        <w:spacing w:after="0" w:line="240" w:lineRule="auto"/>
+        <w:jc w:val="center"/>
+        <w:textAlignment w:val="baseline"/>
+        <w:rPr>
+          <w:rFonts w:ascii="Ebrima" w:eastAsia="Times New Roman" w:hAnsi="Ebrima" w:cs="Calibri"/>
+          <w:color w:val="000000"/>
+          <w:sz w:val="24"/>
+          <w:szCs w:val="24"/>
+          <w:lang w:eastAsia="fr-FR"/>
+        </w:rPr>
+      </w:pPr>
+    </w:p>
+    <w:p>
+      <w:pPr>
+        <w:spacing w:after="0" w:line="240" w:lineRule="auto"/>
+        <w:jc w:val="center"/>
+        <w:textAlignment w:val="baseline"/>
+        <w:rPr>
+          <w:rFonts w:ascii="Ebrima" w:eastAsia="Times New Roman" w:hAnsi="Ebrima" w:cs="Calibri"/>
+          <w:color w:val="5B5B5B"/>
+          <w:sz w:val="24"/>
+          <w:szCs w:val="24"/>
+          <w:lang w:eastAsia="fr-FR"/>
+        </w:rPr>
+      </w:pPr>
+      <w:r>
+        <w:rPr>
+          <w:rFonts w:ascii="Ebrima" w:eastAsia="Times New Roman" w:hAnsi="Ebrima" w:cs="Calibri"/>
+          <w:color w:val="5B5B5B"/>
+          <w:sz w:val="24"/>
+          <w:szCs w:val="24"/>
+          <w:lang w:eastAsia="fr-FR"/>
+        </w:rPr>
+        <w:t xml:space="preserve">Bonjour </w:t>
+      </w:r>
+      <w:r>
+        <w:rPr>
+          <w:rFonts w:ascii="Ebrima" w:eastAsia="Times New Roman" w:hAnsi="Ebrima" w:cs="Calibri"/>
+          <w:b/>
+          <w:bCs/>
+          <w:color w:val="66C39F"/>
+          <w:sz w:val="24"/>
+          <w:szCs w:val="24"/>
+          <w:lang w:eastAsia="fr-FR"/>
+        </w:rPr>
+        <w:t>hedi.guedidi@dauphine.eu</w:t>
+      </w:r>
+      <w:r>
+        <w:rPr>
+          <w:rFonts w:ascii="Ebrima" w:eastAsia="Times New Roman" w:hAnsi="Ebrima" w:cs="Calibri"/>
+          <w:color w:val="5B5B5B"/>
+          <w:sz w:val="24"/>
+          <w:szCs w:val="24"/>
+          <w:lang w:eastAsia="fr-FR"/>
+        </w:rPr>
+        <w:t>, l</w:t>
+      </w:r>
+      <w:r>
+        <w:rPr>
+          <w:rFonts w:ascii="Ebrima" w:eastAsia="Times New Roman" w:hAnsi="Ebrima" w:cs="Calibri"/>
+          <w:color w:val="5B5B5B"/>
+          <w:sz w:val="24"/>
+          <w:szCs w:val="24"/>
+          <w:lang w:eastAsia="fr-FR"/>
+        </w:rPr>
+        <w:t>a date de l</w:t>
+      </w:r>
+      <w:r>
+        <w:rPr>
+          <w:rFonts w:ascii="Ebrima" w:eastAsia="Times New Roman" w:hAnsi="Ebrima" w:cs="Calibri"/>
+          <w:color w:val="5B5B5B"/>
+          <w:sz w:val="24"/>
+          <w:szCs w:val="24"/>
+          <w:lang w:eastAsia="fr-FR"/>
+        </w:rPr>
+        <w:t xml:space="preserve">'évènement </w:t>
+      </w:r>
+      <w:r>
+        <w:rPr>
+          <w:rFonts w:ascii="Ebrima" w:eastAsia="Times New Roman" w:hAnsi="Ebrima" w:cs="Calibri"/>
+          <w:b/>
+          <w:bCs/>
+          <w:color w:val="66C39F"/>
+          <w:sz w:val="24"/>
+          <w:szCs w:val="24"/>
+          <w:lang w:eastAsia="fr-FR"/>
+        </w:rPr>
+        <w:t>Visite du Louvre</w:t>
+      </w:r>
+      <w:r>
+        <w:rPr>
+          <w:rFonts w:ascii="Ebrima" w:eastAsia="Times New Roman" w:hAnsi="Ebrima" w:cs="Calibri"/>
+          <w:color w:val="66C39F"/>
+          <w:sz w:val="24"/>
+          <w:szCs w:val="24"/>
+          <w:lang w:eastAsia="fr-FR"/>
+        </w:rPr>
+        <w:t xml:space="preserve"> </w:t>
+      </w:r>
+      <w:r>
+        <w:rPr>
+          <w:rFonts w:ascii="Ebrima" w:eastAsia="Times New Roman" w:hAnsi="Ebrima" w:cs="Calibri"/>
+          <w:color w:val="5B5B5B"/>
+          <w:sz w:val="24"/>
+          <w:szCs w:val="24"/>
+          <w:lang w:eastAsia="fr-FR"/>
+        </w:rPr>
+        <w:t>arrive à grands pas</w:t>
+      </w:r>
+      <w:r>
+        <w:rPr>
+          <w:rFonts w:ascii="Ebrima" w:eastAsia="Times New Roman" w:hAnsi="Ebrima" w:cs="Calibri"/>
+          <w:color w:val="5B5B5B"/>
+          <w:sz w:val="24"/>
+          <w:szCs w:val="24"/>
+          <w:lang w:eastAsia="fr-FR"/>
+        </w:rPr>
+        <w:t>!</w:t>
+      </w:r>
+    </w:p>
+    <w:p>
+      <w:pPr>
+        <w:spacing w:after="0" w:line="240" w:lineRule="auto"/>
+        <w:jc w:val="center"/>
+        <w:textAlignment w:val="baseline"/>
+        <w:rPr>
+          <w:rFonts w:ascii="Ebrima" w:eastAsia="Times New Roman" w:hAnsi="Ebrima" w:cs="Calibri"/>
+          <w:color w:val="5B5B5B"/>
+          <w:sz w:val="24"/>
+          <w:szCs w:val="24"/>
+          <w:lang w:eastAsia="fr-FR"/>
+        </w:rPr>
+      </w:pPr>
+      <w:r>
+        <w:rPr>
+          <w:rFonts w:ascii="Ebrima" w:eastAsia="Times New Roman" w:hAnsi="Ebrima" w:cs="Calibri"/>
+          <w:color w:val="5B5B5B"/>
+          <w:sz w:val="24"/>
+          <w:szCs w:val="24"/>
+          <w:lang w:eastAsia="fr-FR"/>
+        </w:rPr>
+        <w:t>Besoin d'un récap ? Le voici!</w:t>
+      </w:r>
+    </w:p>
+    <w:p>
+      <w:pPr>
+        <w:spacing w:after="0" w:line="240" w:lineRule="auto"/>
+        <w:jc w:val="center"/>
+        <w:textAlignment w:val="baseline"/>
+        <w:rPr>
+          <w:rFonts w:ascii="Ebrima" w:eastAsia="Times New Roman" w:hAnsi="Ebrima" w:cs="Calibri"/>
+          <w:color w:val="5B5B5B"/>
+          <w:sz w:val="24"/>
+          <w:szCs w:val="24"/>
+          <w:lang w:eastAsia="fr-FR"/>
+        </w:rPr>
+      </w:pPr>
+    </w:p>
+    <w:p>
+      <w:pPr>
+        <w:spacing w:after="0" w:line="240" w:lineRule="auto"/>
+        <w:textAlignment w:val="baseline"/>
+        <w:rPr>
+          <w:rFonts w:ascii="Ebrima" w:eastAsia="Times New Roman" w:hAnsi="Ebrima" w:cs="Calibri"/>
+          <w:color w:val="000000"/>
+          <w:sz w:val="24"/>
+          <w:szCs w:val="24"/>
+          <w:lang w:eastAsia="fr-FR"/>
+        </w:rPr>
+      </w:pPr>
+    </w:p>
+    <w:tbl>
+      <w:tblPr>
+        <w:tblStyle w:val="Grilledutableau"/>
+        <w:tblW w:w="0" w:type="auto"/>
+        <w:tblBorders>
+          <w:top w:val="none" w:sz="0" w:space="0" w:color="auto"/>
+          <w:left w:val="none" w:sz="0" w:space="0" w:color="auto"/>
+          <w:bottom w:val="none" w:sz="0" w:space="0" w:color="auto"/>
+          <w:right w:val="none" w:sz="0" w:space="0" w:color="auto"/>
+          <w:insideH w:val="none" w:sz="0" w:space="0" w:color="auto"/>
+          <w:insideV w:val="none" w:sz="0" w:space="0" w:color="auto"/>
+        </w:tblBorders>
+        <w:tblLook w:val="04A0" w:firstRow="1" w:lastRow="0" w:firstColumn="1" w:lastColumn="0" w:noHBand="0" w:noVBand="1"/>
+      </w:tblPr>
+      <w:tblGrid>
+        <w:gridCol w:w="2351"/>
+        <w:gridCol w:w="2237"/>
+        <w:gridCol w:w="1928"/>
+        <w:gridCol w:w="2546"/>
+      </w:tblGrid>
+      <w:tr>
+        <w:tc>
+          <w:tcPr>
+            <w:tcW w:w="2351" w:type="dxa"/>
+          </w:tcPr>
+          <w:p>
+            <w:pPr>
+              <w:textAlignment w:val="baseline"/>
+              <w:rPr>
+                <w:rFonts w:ascii="Ebrima" w:eastAsia="Times New Roman" w:hAnsi="Ebrima" w:cs="Calibri"/>
+                <w:b/>
+                <w:bCs/>
+                <w:color w:val="5B5B5B"/>
+                <w:sz w:val="24"/>
+                <w:szCs w:val="24"/>
+                <w:lang w:eastAsia="fr-FR"/>
+              </w:rPr>
+            </w:pPr>
+            <w:r>
+              <w:rPr>
+                <w:rFonts w:ascii="Ebrima" w:eastAsia="Times New Roman" w:hAnsi="Ebrima" w:cs="Calibri"/>
+                <w:b/>
+                <w:bCs/>
+                <w:color w:val="5B5B5B"/>
+                <w:sz w:val="24"/>
+                <w:szCs w:val="24"/>
+                <w:lang w:eastAsia="fr-FR"/>
+              </w:rPr>
+              <w:t>Titre :</w:t>
+            </w:r>
+          </w:p>
+        </w:tc>
+        <w:tc>
+          <w:tcPr>
+            <w:tcW w:w="2237" w:type="dxa"/>
+            <w:tcBorders>
+              <w:right w:val="single" w:sz="4" w:space="0" w:color="FFFFFF"/>
+            </w:tcBorders>
+          </w:tcPr>
+          <w:p>
+            <w:pPr>
+              <w:textAlignment w:val="baseline"/>
+              <w:rPr>
+                <w:rFonts w:ascii="Ebrima" w:eastAsia="Times New Roman" w:hAnsi="Ebrima" w:cs="Calibri"/>
+                <w:color w:val="5B5B5B"/>
+                <w:sz w:val="24"/>
+                <w:szCs w:val="24"/>
+                <w:lang w:eastAsia="fr-FR"/>
+              </w:rPr>
+            </w:pPr>
+            <w:r>
+              <w:rPr>
+                <w:rFonts w:ascii="Ebrima" w:eastAsia="Times New Roman" w:hAnsi="Ebrima" w:cs="Calibri"/>
+                <w:color w:val="5B5B5B"/>
+                <w:sz w:val="24"/>
+                <w:szCs w:val="24"/>
+                <w:lang w:eastAsia="fr-FR"/>
+              </w:rPr>
+              <w:t>Visite du Louvre</w:t>
+            </w:r>
+          </w:p>
+        </w:tc>
+        <w:tc>
+          <w:tcPr>
+            <w:tcW w:w="1928" w:type="dxa"/>
+            <w:tcBorders>
+              <w:left w:val="single" w:sz="4" w:space="0" w:color="FFFFFF"/>
+            </w:tcBorders>
+          </w:tcPr>
+          <w:p>
+            <w:pPr>
+              <w:textAlignment w:val="baseline"/>
+              <w:rPr>
+                <w:rFonts w:ascii="Ebrima" w:eastAsia="Times New Roman" w:hAnsi="Ebrima" w:cs="Calibri"/>
+                <w:b/>
+                <w:bCs/>
+                <w:color w:val="5B5B5B"/>
+                <w:sz w:val="24"/>
+                <w:szCs w:val="24"/>
+                <w:lang w:eastAsia="fr-FR"/>
+              </w:rPr>
+            </w:pPr>
+            <w:r>
+              <w:rPr>
+                <w:rFonts w:ascii="Ebrima" w:eastAsia="Times New Roman" w:hAnsi="Ebrima" w:cs="Calibri"/>
+                <w:b/>
+                <w:bCs/>
+                <w:color w:val="5B5B5B"/>
+                <w:sz w:val="24"/>
+                <w:szCs w:val="24"/>
+                <w:lang w:eastAsia="fr-FR"/>
+              </w:rPr>
+              <w:t>Description :</w:t>
+            </w:r>
+          </w:p>
+        </w:tc>
+        <w:tc>
+          <w:tcPr>
+            <w:tcW w:w="2546" w:type="dxa"/>
+          </w:tcPr>
+          <w:p>
+            <w:pPr>
+              <w:textAlignment w:val="baseline"/>
+              <w:rPr>
+                <w:rFonts w:ascii="Ebrima" w:eastAsia="Times New Roman" w:hAnsi="Ebrima" w:cs="Calibri"/>
+                <w:color w:val="5B5B5B"/>
+                <w:sz w:val="24"/>
+                <w:szCs w:val="24"/>
+                <w:lang w:eastAsia="fr-FR"/>
+              </w:rPr>
+            </w:pPr>
+            <w:r>
+              <w:rPr>
+                <w:rFonts w:ascii="Ebrima" w:hAnsi="Ebrima"/>
+                <w:color w:val="5B5B5B"/>
+              </w:rPr>
+              <w:t xml:space="preserve">Une expo exceptionnelle </w:t>
+            </w:r>
+          </w:p>
+        </w:tc>
+      </w:tr>
+      <w:tr>
+        <w:tc>
+          <w:tcPr>
+            <w:tcW w:w="2351" w:type="dxa"/>
+          </w:tcPr>
+          <w:p>
+            <w:pPr>
+              <w:textAlignment w:val="baseline"/>
+              <w:rPr>
+                <w:rFonts w:ascii="Ebrima" w:eastAsia="Times New Roman" w:hAnsi="Ebrima" w:cs="Calibri"/>
+                <w:b/>
+                <w:bCs/>
+                <w:color w:val="5B5B5B"/>
+                <w:sz w:val="24"/>
+                <w:szCs w:val="24"/>
+                <w:lang w:eastAsia="fr-FR"/>
+              </w:rPr>
+            </w:pPr>
+            <w:r>
+              <w:rPr>
+                <w:rFonts w:ascii="Ebrima" w:eastAsia="Times New Roman" w:hAnsi="Ebrima" w:cs="Calibri"/>
+                <w:b/>
+                <w:bCs/>
+                <w:color w:val="5B5B5B"/>
+                <w:sz w:val="24"/>
+                <w:szCs w:val="24"/>
+                <w:lang w:eastAsia="fr-FR"/>
+              </w:rPr>
+              <w:t>Type :</w:t>
+            </w:r>
+          </w:p>
+        </w:tc>
+        <w:tc>
+          <w:tcPr>
+            <w:tcW w:w="2237" w:type="dxa"/>
+            <w:tcBorders>
+              <w:right w:val="single" w:sz="4" w:space="0" w:color="FFFFFF"/>
+            </w:tcBorders>
+          </w:tcPr>
+          <w:p>
+            <w:pPr>
+              <w:textAlignment w:val="baseline"/>
+              <w:rPr>
+                <w:rFonts w:ascii="Ebrima" w:eastAsia="Times New Roman" w:hAnsi="Ebrima" w:cs="Calibri"/>
+                <w:color w:val="5B5B5B"/>
+                <w:sz w:val="24"/>
+                <w:szCs w:val="24"/>
+                <w:lang w:eastAsia="fr-FR"/>
+              </w:rPr>
+            </w:pPr>
+            <w:r>
+              <w:rPr>
+                <w:rFonts w:ascii="Ebrima" w:eastAsia="Times New Roman" w:hAnsi="Ebrima" w:cs="Calibri"/>
+                <w:color w:val="5B5B5B"/>
+                <w:sz w:val="24"/>
+                <w:szCs w:val="24"/>
+                <w:lang w:eastAsia="fr-FR"/>
+              </w:rPr>
+              <w:t>Musée</w:t>
+            </w:r>
+          </w:p>
+        </w:tc>
+        <w:tc>
+          <w:tcPr>
+            <w:tcW w:w="1928" w:type="dxa"/>
+            <w:tcBorders>
+              <w:left w:val="single" w:sz="4" w:space="0" w:color="FFFFFF"/>
+            </w:tcBorders>
+          </w:tcPr>
+          <w:p>
+            <w:pPr>
+              <w:textAlignment w:val="baseline"/>
+              <w:rPr>
+                <w:rFonts w:ascii="Ebrima" w:eastAsia="Times New Roman" w:hAnsi="Ebrima" w:cs="Calibri"/>
+                <w:b/>
+                <w:bCs/>
+                <w:color w:val="5B5B5B"/>
+                <w:sz w:val="24"/>
+                <w:szCs w:val="24"/>
+                <w:lang w:eastAsia="fr-FR"/>
+              </w:rPr>
+            </w:pPr>
+          </w:p>
+        </w:tc>
+        <w:tc>
+          <w:tcPr>
+            <w:tcW w:w="2546" w:type="dxa"/>
+          </w:tcPr>
+          <w:p>
+            <w:pPr>
+              <w:textAlignment w:val="baseline"/>
+              <w:rPr>
+                <w:rFonts w:ascii="Ebrima" w:eastAsia="Times New Roman" w:hAnsi="Ebrima" w:cs="Calibri"/>
+                <w:color w:val="5B5B5B"/>
+                <w:sz w:val="24"/>
+                <w:szCs w:val="24"/>
+                <w:lang w:eastAsia="fr-FR"/>
+              </w:rPr>
+            </w:pPr>
+            <w:r>
+              <w:rPr>
+                <w:rFonts w:ascii="Ebrima" w:hAnsi="Ebrima"/>
+                <w:color w:val="5B5B5B"/>
+              </w:rPr>
+              <w:t>à ne pas rater!</w:t>
+            </w:r>
+          </w:p>
+        </w:tc>
+      </w:tr>
+      <w:tr>
+        <w:tc>
+          <w:tcPr>
+            <w:tcW w:w="2351" w:type="dxa"/>
+            <w:tcBorders>
+              <w:bottom w:val="single" w:sz="4" w:space="0" w:color="BFBFBF" w:themeColor="background1" w:themeShade="BF"/>
+            </w:tcBorders>
+          </w:tcPr>
+          <w:p>
+            <w:pPr>
+              <w:textAlignment w:val="baseline"/>
+              <w:rPr>
+                <w:rFonts w:ascii="Ebrima" w:eastAsia="Times New Roman" w:hAnsi="Ebrima" w:cs="Calibri"/>
+                <w:b/>
+                <w:bCs/>
+                <w:color w:val="5B5B5B"/>
+                <w:sz w:val="24"/>
+                <w:szCs w:val="24"/>
+                <w:lang w:eastAsia="fr-FR"/>
+              </w:rPr>
+            </w:pPr>
+          </w:p>
+        </w:tc>
+        <w:tc>
+          <w:tcPr>
+            <w:tcW w:w="2237" w:type="dxa"/>
+            <w:tcBorders>
+              <w:bottom w:val="single" w:sz="4" w:space="0" w:color="BFBFBF" w:themeColor="background1" w:themeShade="BF"/>
+              <w:right w:val="single" w:sz="4" w:space="0" w:color="FFFFFF"/>
+            </w:tcBorders>
+          </w:tcPr>
+          <w:p>
+            <w:pPr>
+              <w:textAlignment w:val="baseline"/>
+              <w:rPr>
+                <w:rFonts w:ascii="Ebrima" w:eastAsia="Times New Roman" w:hAnsi="Ebrima" w:cs="Calibri"/>
+                <w:color w:val="5B5B5B"/>
+                <w:sz w:val="24"/>
+                <w:szCs w:val="24"/>
+                <w:lang w:eastAsia="fr-FR"/>
+              </w:rPr>
+            </w:pPr>
+          </w:p>
+        </w:tc>
+        <w:tc>
+          <w:tcPr>
+            <w:tcW w:w="1928" w:type="dxa"/>
+            <w:tcBorders>
+              <w:left w:val="single" w:sz="4" w:space="0" w:color="FFFFFF"/>
+              <w:bottom w:val="single" w:sz="4" w:space="0" w:color="BFBFBF" w:themeColor="background1" w:themeShade="BF"/>
+            </w:tcBorders>
+          </w:tcPr>
+          <w:p>
+            <w:pPr>
+              <w:textAlignment w:val="baseline"/>
+              <w:rPr>
+                <w:rFonts w:ascii="Ebrima" w:eastAsia="Times New Roman" w:hAnsi="Ebrima" w:cs="Calibri"/>
+                <w:b/>
+                <w:bCs/>
+                <w:color w:val="5B5B5B"/>
+                <w:sz w:val="24"/>
+                <w:szCs w:val="24"/>
+                <w:lang w:eastAsia="fr-FR"/>
+              </w:rPr>
+            </w:pPr>
+          </w:p>
+        </w:tc>
+        <w:tc>
+          <w:tcPr>
+            <w:tcW w:w="2546" w:type="dxa"/>
+            <w:tcBorders>
+              <w:bottom w:val="single" w:sz="4" w:space="0" w:color="BFBFBF" w:themeColor="background1" w:themeShade="BF"/>
+            </w:tcBorders>
+          </w:tcPr>
+          <w:p>
+            <w:pPr>
+              <w:textAlignment w:val="baseline"/>
+              <w:rPr>
+                <w:rFonts w:ascii="Ebrima" w:eastAsia="Times New Roman" w:hAnsi="Ebrima" w:cs="Calibri"/>
+                <w:color w:val="5B5B5B"/>
+                <w:sz w:val="24"/>
+                <w:szCs w:val="24"/>
+                <w:lang w:eastAsia="fr-FR"/>
+              </w:rPr>
+            </w:pPr>
+          </w:p>
+        </w:tc>
+      </w:tr>
+      <w:tr>
+        <w:tc>
+          <w:tcPr>
+            <w:tcW w:w="2351" w:type="dxa"/>
+            <w:tcBorders>
+              <w:top w:val="single" w:sz="4" w:space="0" w:color="BFBFBF" w:themeColor="background1" w:themeShade="BF"/>
+            </w:tcBorders>
+          </w:tcPr>
+          <w:p>
+            <w:pPr>
+              <w:textAlignment w:val="baseline"/>
+              <w:rPr>
+                <w:rFonts w:ascii="Ebrima" w:eastAsia="Times New Roman" w:hAnsi="Ebrima" w:cs="Calibri"/>
+                <w:b/>
+                <w:bCs/>
+                <w:color w:val="5B5B5B"/>
+                <w:sz w:val="24"/>
+                <w:szCs w:val="24"/>
+                <w:lang w:eastAsia="fr-FR"/>
+              </w:rPr>
+            </w:pPr>
+          </w:p>
+          <w:p>
+            <w:pPr>
+              <w:textAlignment w:val="baseline"/>
+              <w:rPr>
+                <w:rFonts w:ascii="Ebrima" w:eastAsia="Times New Roman" w:hAnsi="Ebrima" w:cs="Calibri"/>
+                <w:b/>
+                <w:bCs/>
+                <w:color w:val="5B5B5B"/>
+                <w:sz w:val="24"/>
+                <w:szCs w:val="24"/>
+                <w:lang w:eastAsia="fr-FR"/>
+              </w:rPr>
+            </w:pPr>
+            <w:r>
+              <w:rPr>
+                <w:rFonts w:ascii="Ebrima" w:eastAsia="Times New Roman" w:hAnsi="Ebrima" w:cs="Calibri"/>
+                <w:b/>
+                <w:bCs/>
+                <w:color w:val="5B5B5B"/>
+                <w:sz w:val="24"/>
+                <w:szCs w:val="24"/>
+                <w:lang w:eastAsia="fr-FR"/>
+              </w:rPr>
+              <w:t>Date :</w:t>
+            </w:r>
+          </w:p>
+        </w:tc>
+        <w:tc>
+          <w:tcPr>
+            <w:tcW w:w="2237" w:type="dxa"/>
+            <w:tcBorders>
+              <w:top w:val="single" w:sz="4" w:space="0" w:color="BFBFBF" w:themeColor="background1" w:themeShade="BF"/>
+              <w:right w:val="single" w:sz="4" w:space="0" w:color="FFFFFF"/>
+            </w:tcBorders>
+          </w:tcPr>
+          <w:p>
+            <w:pPr>
+              <w:textAlignment w:val="baseline"/>
+              <w:rPr>
+                <w:rFonts w:ascii="Ebrima" w:hAnsi="Ebrima"/>
+                <w:color w:val="5B5B5B"/>
+              </w:rPr>
+            </w:pPr>
+          </w:p>
+          <w:p>
+            <w:pPr>
+              <w:textAlignment w:val="baseline"/>
+              <w:rPr>
+                <w:rFonts w:ascii="Ebrima" w:eastAsia="Times New Roman" w:hAnsi="Ebrima" w:cs="Calibri"/>
+                <w:color w:val="5B5B5B"/>
+                <w:sz w:val="24"/>
+                <w:szCs w:val="24"/>
+                <w:lang w:eastAsia="fr-FR"/>
+              </w:rPr>
+            </w:pPr>
+            <w:r>
+              <w:rPr>
+                <w:rFonts w:ascii="Ebrima" w:hAnsi="Ebrima"/>
+                <w:color w:val="5B5B5B"/>
+              </w:rPr>
+              <w:t>04/05/2021 à 8h</w:t>
+            </w:r>
+          </w:p>
+        </w:tc>
+        <w:tc>
+          <w:tcPr>
+            <w:tcW w:w="1928" w:type="dxa"/>
+            <w:tcBorders>
+              <w:top w:val="single" w:sz="4" w:space="0" w:color="BFBFBF" w:themeColor="background1" w:themeShade="BF"/>
+              <w:left w:val="single" w:sz="4" w:space="0" w:color="FFFFFF"/>
+            </w:tcBorders>
+          </w:tcPr>
+          <w:p>
+            <w:pPr>
+              <w:textAlignment w:val="baseline"/>
+              <w:rPr>
+                <w:rFonts w:ascii="Ebrima" w:eastAsia="Times New Roman" w:hAnsi="Ebrima" w:cs="Calibri"/>
+                <w:b/>
+                <w:bCs/>
+                <w:color w:val="5B5B5B"/>
+                <w:sz w:val="24"/>
+                <w:szCs w:val="24"/>
+                <w:lang w:eastAsia="fr-FR"/>
+              </w:rPr>
+            </w:pPr>
+          </w:p>
+          <w:p>
+            <w:pPr>
+              <w:textAlignment w:val="baseline"/>
+              <w:rPr>
+                <w:rFonts w:ascii="Ebrima" w:eastAsia="Times New Roman" w:hAnsi="Ebrima" w:cs="Calibri"/>
+                <w:b/>
+                <w:bCs/>
+                <w:color w:val="5B5B5B"/>
+                <w:sz w:val="24"/>
+                <w:szCs w:val="24"/>
+                <w:lang w:eastAsia="fr-FR"/>
+              </w:rPr>
+            </w:pPr>
+            <w:r>
+              <w:rPr>
+                <w:rFonts w:ascii="Ebrima" w:eastAsia="Times New Roman" w:hAnsi="Ebrima" w:cs="Calibri"/>
+                <w:b/>
+                <w:bCs/>
+                <w:color w:val="5B5B5B"/>
+                <w:sz w:val="24"/>
+                <w:szCs w:val="24"/>
+                <w:lang w:eastAsia="fr-FR"/>
+              </w:rPr>
+              <w:t>Durée :</w:t>
+            </w:r>
+          </w:p>
+        </w:tc>
+        <w:tc>
+          <w:tcPr>
+            <w:tcW w:w="2546" w:type="dxa"/>
+            <w:tcBorders>
+              <w:top w:val="single" w:sz="4" w:space="0" w:color="BFBFBF" w:themeColor="background1" w:themeShade="BF"/>
+            </w:tcBorders>
+          </w:tcPr>
+          <w:p>
+            <w:pPr>
+              <w:textAlignment w:val="baseline"/>
+              <w:rPr>
+                <w:rFonts w:ascii="Ebrima" w:hAnsi="Ebrima"/>
+                <w:color w:val="5B5B5B"/>
+              </w:rPr>
+            </w:pPr>
+          </w:p>
+          <w:p>
+            <w:pPr>
+              <w:textAlignment w:val="baseline"/>
+              <w:rPr>
+                <w:rFonts w:ascii="Ebrima" w:eastAsia="Times New Roman" w:hAnsi="Ebrima" w:cs="Calibri"/>
+                <w:color w:val="5B5B5B"/>
+                <w:sz w:val="24"/>
+                <w:szCs w:val="24"/>
+                <w:lang w:eastAsia="fr-FR"/>
+              </w:rPr>
+            </w:pPr>
+            <w:r>
+              <w:rPr>
+                <w:rFonts w:ascii="Ebrima" w:hAnsi="Ebrima"/>
+                <w:color w:val="5B5B5B"/>
+              </w:rPr>
+              <w:t>2 heures</w:t>
+            </w:r>
+          </w:p>
+        </w:tc>
+      </w:tr>
+      <w:tr>
+        <w:tc>
+          <w:tcPr>
+            <w:tcW w:w="2351" w:type="dxa"/>
+          </w:tcPr>
+          <w:p>
+            <w:pPr>
+              <w:textAlignment w:val="baseline"/>
+              <w:rPr>
+                <w:rFonts w:ascii="Ebrima" w:eastAsia="Times New Roman" w:hAnsi="Ebrima" w:cs="Calibri"/>
+                <w:b/>
+                <w:bCs/>
+                <w:color w:val="5B5B5B"/>
+                <w:sz w:val="24"/>
+                <w:szCs w:val="24"/>
+                <w:lang w:eastAsia="fr-FR"/>
+              </w:rPr>
+            </w:pPr>
+          </w:p>
+        </w:tc>
+        <w:tc>
+          <w:tcPr>
+            <w:tcW w:w="2237" w:type="dxa"/>
+            <w:tcBorders>
+              <w:right w:val="single" w:sz="4" w:space="0" w:color="FFFFFF"/>
+            </w:tcBorders>
+          </w:tcPr>
+          <w:p>
+            <w:pPr>
+              <w:textAlignment w:val="baseline"/>
+              <w:rPr>
+                <w:rFonts w:ascii="Ebrima" w:eastAsia="Times New Roman" w:hAnsi="Ebrima" w:cs="Calibri"/>
+                <w:color w:val="5B5B5B"/>
+                <w:sz w:val="24"/>
+                <w:szCs w:val="24"/>
+                <w:lang w:eastAsia="fr-FR"/>
+              </w:rPr>
+            </w:pPr>
+          </w:p>
+        </w:tc>
+        <w:tc>
+          <w:tcPr>
+            <w:tcW w:w="1928" w:type="dxa"/>
+            <w:tcBorders>
+              <w:left w:val="single" w:sz="4" w:space="0" w:color="FFFFFF"/>
+            </w:tcBorders>
+          </w:tcPr>
+          <w:p>
+            <w:pPr>
+              <w:textAlignment w:val="baseline"/>
+              <w:rPr>
+                <w:rFonts w:ascii="Ebrima" w:eastAsia="Times New Roman" w:hAnsi="Ebrima" w:cs="Calibri"/>
+                <w:b/>
+                <w:bCs/>
+                <w:color w:val="5B5B5B"/>
+                <w:sz w:val="24"/>
+                <w:szCs w:val="24"/>
+                <w:lang w:eastAsia="fr-FR"/>
+              </w:rPr>
+            </w:pPr>
+          </w:p>
+        </w:tc>
+        <w:tc>
+          <w:tcPr>
+            <w:tcW w:w="2546" w:type="dxa"/>
+          </w:tcPr>
+          <w:p>
+            <w:pPr>
+              <w:textAlignment w:val="baseline"/>
+              <w:rPr>
+                <w:rFonts w:ascii="Ebrima" w:eastAsia="Times New Roman" w:hAnsi="Ebrima" w:cs="Calibri"/>
+                <w:color w:val="5B5B5B"/>
+                <w:sz w:val="24"/>
+                <w:szCs w:val="24"/>
+                <w:lang w:eastAsia="fr-FR"/>
+              </w:rPr>
+            </w:pPr>
+          </w:p>
+        </w:tc>
+      </w:tr>
+      <w:tr>
+        <w:tc>
+          <w:tcPr>
+            <w:tcW w:w="2351" w:type="dxa"/>
+          </w:tcPr>
+          <w:p>
+            <w:pPr>
+              <w:textAlignment w:val="baseline"/>
+              <w:rPr>
+                <w:rFonts w:ascii="Ebrima" w:eastAsia="Times New Roman" w:hAnsi="Ebrima" w:cs="Calibri"/>
+                <w:b/>
+                <w:bCs/>
+                <w:color w:val="5B5B5B"/>
+                <w:sz w:val="24"/>
+                <w:szCs w:val="24"/>
+                <w:lang w:eastAsia="fr-FR"/>
+              </w:rPr>
+            </w:pPr>
+            <w:r>
+              <w:rPr>
+                <w:rFonts w:ascii="Ebrima" w:eastAsia="Times New Roman" w:hAnsi="Ebrima" w:cs="Calibri"/>
+                <w:b/>
+                <w:bCs/>
+                <w:color w:val="5B5B5B"/>
+                <w:sz w:val="24"/>
+                <w:szCs w:val="24"/>
+                <w:lang w:eastAsia="fr-FR"/>
+              </w:rPr>
+              <w:t>Adresse :</w:t>
+            </w:r>
+          </w:p>
+        </w:tc>
+        <w:tc>
+          <w:tcPr>
+            <w:tcW w:w="2237" w:type="dxa"/>
+            <w:tcBorders>
+              <w:right w:val="single" w:sz="4" w:space="0" w:color="FFFFFF"/>
+            </w:tcBorders>
+          </w:tcPr>
+          <w:p>
+            <w:pPr>
+              <w:textAlignment w:val="baseline"/>
+              <w:rPr>
+                <w:rFonts w:ascii="Ebrima" w:eastAsia="Times New Roman" w:hAnsi="Ebrima" w:cs="Calibri"/>
+                <w:color w:val="5B5B5B"/>
+                <w:sz w:val="24"/>
+                <w:szCs w:val="24"/>
+                <w:lang w:eastAsia="fr-FR"/>
+              </w:rPr>
+            </w:pPr>
+            <w:r>
+              <w:rPr>
+                <w:rFonts w:ascii="Ebrima" w:hAnsi="Ebrima"/>
+                <w:color w:val="5B5B5B"/>
+              </w:rPr>
+              <w:t>Rue de Rivoli, 75001 Paris</w:t>
+            </w:r>
+          </w:p>
+        </w:tc>
+        <w:tc>
+          <w:tcPr>
+            <w:tcW w:w="1928" w:type="dxa"/>
+            <w:tcBorders>
+              <w:left w:val="single" w:sz="4" w:space="0" w:color="FFFFFF"/>
+            </w:tcBorders>
+          </w:tcPr>
+          <w:p>
+            <w:pPr>
+              <w:textAlignment w:val="baseline"/>
+              <w:rPr>
+                <w:rFonts w:ascii="Ebrima" w:eastAsia="Times New Roman" w:hAnsi="Ebrima" w:cs="Calibri"/>
+                <w:b/>
+                <w:bCs/>
+                <w:color w:val="5B5B5B"/>
+                <w:sz w:val="24"/>
+                <w:szCs w:val="24"/>
+                <w:lang w:eastAsia="fr-FR"/>
+              </w:rPr>
+            </w:pPr>
+            <w:r>
+              <w:rPr>
+                <w:rFonts w:ascii="Ebrima" w:eastAsia="Times New Roman" w:hAnsi="Ebrima" w:cs="Calibri"/>
+                <w:b/>
+                <w:bCs/>
+                <w:color w:val="5B5B5B"/>
+                <w:sz w:val="24"/>
+                <w:szCs w:val="24"/>
+                <w:lang w:eastAsia="fr-FR"/>
+              </w:rPr>
+              <w:t>Moyen(s) de transport :</w:t>
+            </w:r>
+          </w:p>
+        </w:tc>
+        <w:tc>
+          <w:tcPr>
+            <w:tcW w:w="2546" w:type="dxa"/>
+          </w:tcPr>
+          <w:p>
+            <w:pPr>
+              <w:textAlignment w:val="baseline"/>
+              <w:rPr>
+                <w:rFonts w:ascii="Ebrima" w:eastAsia="Times New Roman" w:hAnsi="Ebrima" w:cs="Calibri"/>
+                <w:color w:val="5B5B5B"/>
+                <w:sz w:val="24"/>
+                <w:szCs w:val="24"/>
+                <w:lang w:eastAsia="fr-FR"/>
+              </w:rPr>
+            </w:pPr>
+            <w:r>
+              <w:rPr>
+                <w:rFonts w:ascii="Ebrima" w:hAnsi="Ebrima"/>
+                <w:color w:val="5B5B5B"/>
+              </w:rPr>
+              <w:t>Train</w:t>
+            </w:r>
+          </w:p>
+        </w:tc>
+      </w:tr>
+    </w:tbl>
+    <w:p>
+      <w:pPr>
+        <w:spacing w:after="0" w:line="240" w:lineRule="auto"/>
+        <w:textAlignment w:val="baseline"/>
+        <w:rPr>
+          <w:rFonts w:ascii="Ebrima" w:eastAsia="Times New Roman" w:hAnsi="Ebrima" w:cs="Calibri"/>
+          <w:color w:val="5B5B5B"/>
+          <w:sz w:val="24"/>
+          <w:szCs w:val="24"/>
+          <w:lang w:eastAsia="fr-FR"/>
+        </w:rPr>
+      </w:pPr>
+    </w:p>
+    <w:p>
+      <w:pPr>
+        <w:rPr>
+          <w:rFonts w:ascii="Ebrima" w:hAnsi="Ebrima"/>
+          <w:color w:val="5B5B5B"/>
+        </w:rPr>
+      </w:pPr>
+    </w:p>
+    <w:p>
+      <w:pPr>
+        <w:jc w:val="center"/>
+        <w:rPr>
+          <w:rFonts w:ascii="Ebrima" w:hAnsi="Ebrima"/>
+          <w:color w:val="5B5B5B"/>
+        </w:rPr>
+      </w:pPr>
+      <w:r>
+        <w:rPr>
+          <w:rFonts w:ascii="Ebrima" w:hAnsi="Ebrima"/>
+          <w:color w:val="5B5B5B"/>
+        </w:rPr>
+        <w:t xml:space="preserve">Parce que </w:t>
+      </w:r>
+      <w:r>
+        <w:rPr>
+          <w:rFonts w:ascii="Ebrima" w:hAnsi="Ebrima"/>
+          <w:b/>
+          <w:bCs/>
+          <w:color w:val="5B5B5B"/>
+        </w:rPr>
+        <w:t>Let’s plan pense à tout pour toi</w:t>
+      </w:r>
+      <w:r>
+        <w:rPr>
+          <w:rFonts w:ascii="Ebrima" w:hAnsi="Ebrima"/>
+          <w:color w:val="5B5B5B"/>
+        </w:rPr>
+        <w:t>, t</w:t>
+      </w:r>
+      <w:r>
+        <w:rPr>
+          <w:rFonts w:ascii="Ebrima" w:hAnsi="Ebrima"/>
+          <w:color w:val="5B5B5B"/>
+        </w:rPr>
+        <w:t>es amis</w:t>
+      </w:r>
+      <w:r>
+        <w:t xml:space="preserve"> </w:t>
+      </w:r>
+      <w:r>
+        <w:rPr>
+          <w:rFonts w:ascii="Ebrima" w:hAnsi="Ebrima"/>
+          <w:color w:val="5B5B5B"/>
+        </w:rPr>
+        <w:t>Mike Santangelo</w:t>
+      </w:r>
+      <w:r>
+        <w:rPr>
+          <w:rFonts w:ascii="Ebrima" w:hAnsi="Ebrima"/>
+        </w:rPr>
+        <w:t xml:space="preserve"> </w:t>
+      </w:r>
+      <w:r>
+        <w:rPr>
+          <w:rFonts w:ascii="Ebrima" w:hAnsi="Ebrima"/>
+          <w:color w:val="5B5B5B"/>
+        </w:rPr>
+        <w:t xml:space="preserve">et </w:t>
+      </w:r>
+      <w:hyperlink r:id="rId11" w:history="1">
+        <w:r>
+          <w:rPr>
+            <w:rStyle w:val="Lienhypertexte"/>
+            <w:rFonts w:ascii="Ebrima" w:hAnsi="Ebrima"/>
+          </w:rPr>
+          <w:t>amira.lakhdhar@dauphine.eu</w:t>
+        </w:r>
+      </w:hyperlink>
+      <w:r>
+        <w:rPr>
+          <w:rFonts w:ascii="Ebrima" w:hAnsi="Ebrima"/>
+        </w:rPr>
+        <w:t xml:space="preserve"> </w:t>
+      </w:r>
+      <w:r>
+        <w:rPr>
+          <w:rFonts w:ascii="Ebrima" w:hAnsi="Ebrima"/>
+          <w:color w:val="5B5B5B"/>
+        </w:rPr>
+        <w:t>ont été notifiés ;)</w:t>
+      </w:r>
+    </w:p>
+    <w:p>
+      <w:pPr>
+        <w:jc w:val="center"/>
+        <w:rPr>
+          <w:rFonts w:ascii="Ebrima" w:hAnsi="Ebrima"/>
+          <w:color w:val="5B5B5B"/>
+        </w:rPr>
+      </w:pPr>
+      <w:r>
+        <w:rPr>
+          <w:rFonts w:ascii="Ebrima" w:hAnsi="Ebrima"/>
+          <w:color w:val="5B5B5B"/>
+        </w:rPr>
+        <w:t>A très bientôt pour planifie</w:t>
+      </w:r>
+      <w:r>
+        <w:rPr>
+          <w:rFonts w:ascii="Ebrima" w:hAnsi="Ebrima"/>
+          <w:color w:val="5B5B5B"/>
+        </w:rPr>
+        <w:t>r</w:t>
+      </w:r>
+      <w:r>
+        <w:rPr>
+          <w:rFonts w:ascii="Ebrima" w:hAnsi="Ebrima"/>
+          <w:color w:val="5B5B5B"/>
+        </w:rPr>
+        <w:t xml:space="preserve"> tes sortis en un clin d’œil !</w:t>
+      </w:r>
+    </w:p>
+    <w:p>
+      <w:pPr>
+        <w:jc w:val="right"/>
+        <w:rPr>
+          <w:rFonts w:ascii="Ebrima" w:hAnsi="Ebrima"/>
+          <w:color w:val="5B5B5B"/>
+        </w:rPr>
+      </w:pPr>
+      <w:r>
+        <w:rPr>
+          <w:rFonts w:ascii="Ebrima" w:hAnsi="Ebrima"/>
+          <w:color w:val="5B5B5B"/>
+        </w:rPr>
+        <w:t>L’équipe Let’s Plan</w:t>
+      </w:r>
+    </w:p>
+    <w:p>
+      <w:r>
+        <w:br w:type="page"/>
+      </w:r>
+    </w:p>
+    <w:p>
+      <w:pPr>
+        <w:jc w:val="center"/>
+      </w:pPr>
+      <w:r>
+        <w:rPr>
+          <w:noProof/>
+        </w:rPr>
+        <w:lastRenderedPageBreak/>
+        <w:drawing>
+          <wp:inline distT="0" distB="0" distL="0" distR="0" wp14:anchorId="5364473D" wp14:editId="490DDE0E">
+            <wp:extent cx="1208405" cy="1229995"/>
+            <wp:effectExtent l="0" t="0" r="0" b="0"/>
+            <wp:docPr id="8" name="Image 8"/>
+            <wp:cNvGraphicFramePr>
+              <a:graphicFrameLocks xmlns:a="http://schemas.openxmlformats.org/drawingml/2006/main" noChangeAspect="1"/>
+            </wp:cNvGraphicFramePr>
+            <a:graphic xmlns:a="http://schemas.openxmlformats.org/drawingml/2006/main">
+              <a:graphicData uri="http://schemas.openxmlformats.org/drawingml/2006/picture">
+                <pic:pic xmlns:pic="http://schemas.openxmlformats.org/drawingml/2006/picture">
+                  <pic:nvPicPr>
+                    <pic:cNvPr id="0" name="Picture 1"/>
+                    <pic:cNvPicPr>
+                      <a:picLocks noChangeAspect="1" noChangeArrowheads="1"/>
+                    </pic:cNvPicPr>
+                  </pic:nvPicPr>
+                  <pic:blipFill>
+                    <a:blip r:embed="rId4">
+                      <a:extLst>
+                        <a:ext uri="{28A0092B-C50C-407E-A947-70E740481C1C}">
+                          <a14:useLocalDpi xmlns:a14="http://schemas.microsoft.com/office/drawing/2010/main" val="0"/>
+                        </a:ext>
+                      </a:extLst>
+                    </a:blip>
+                    <a:srcRect/>
+                    <a:stretch>
+                      <a:fillRect/>
+                    </a:stretch>
+                  </pic:blipFill>
+                  <pic:spPr bwMode="auto">
+                    <a:xfrm>
+                      <a:off x="0" y="0"/>
+                      <a:ext cx="1208405" cy="1229995"/>
+                    </a:xfrm>
+                    <a:prstGeom prst="rect">
+                      <a:avLst/>
+                    </a:prstGeom>
+                    <a:noFill/>
+                    <a:ln>
+                      <a:noFill/>
+                    </a:ln>
+                  </pic:spPr>
+                </pic:pic>
+              </a:graphicData>
+            </a:graphic>
+          </wp:inline>
+        </w:drawing>
+      </w:r>
+    </w:p>
+    <w:p>
+      <w:pPr>
+        <w:spacing w:after="0" w:line="240" w:lineRule="auto"/>
+        <w:jc w:val="center"/>
+        <w:textAlignment w:val="baseline"/>
+        <w:rPr>
+          <w:rFonts w:ascii="Ebrima" w:eastAsia="Times New Roman" w:hAnsi="Ebrima" w:cs="Calibri"/>
+          <w:b/>
+          <w:bCs/>
+          <w:color w:val="66C39F"/>
+          <w:sz w:val="24"/>
+          <w:szCs w:val="24"/>
+          <w:lang w:eastAsia="fr-FR"/>
+        </w:rPr>
+      </w:pPr>
+      <w:r>
+        <w:rPr>
+          <w:rFonts w:ascii="Ebrima" w:eastAsia="Times New Roman" w:hAnsi="Ebrima" w:cs="Calibri"/>
+          <w:b/>
+          <w:bCs/>
+          <w:color w:val="66C39F"/>
+          <w:sz w:val="24"/>
+          <w:szCs w:val="24"/>
+          <w:lang w:eastAsia="fr-FR"/>
+        </w:rPr>
+        <w:t xml:space="preserve">ÉVÈNEMENT </w:t>
+      </w:r>
+      <w:r>
+        <w:rPr>
+          <w:rFonts w:ascii="Ebrima" w:eastAsia="Times New Roman" w:hAnsi="Ebrima" w:cs="Calibri"/>
+          <w:b/>
+          <w:bCs/>
+          <w:color w:val="66C39F"/>
+          <w:sz w:val="24"/>
+          <w:szCs w:val="24"/>
+          <w:lang w:eastAsia="fr-FR"/>
+        </w:rPr>
+        <w:t>À</w:t>
+      </w:r>
+      <w:r>
+        <w:rPr>
+          <w:rFonts w:ascii="Ebrima" w:eastAsia="Times New Roman" w:hAnsi="Ebrima" w:cs="Calibri"/>
+          <w:b/>
+          <w:bCs/>
+          <w:color w:val="66C39F"/>
+          <w:sz w:val="24"/>
+          <w:szCs w:val="24"/>
+          <w:lang w:eastAsia="fr-FR"/>
+        </w:rPr>
+        <w:t xml:space="preserve"> VENIR</w:t>
+      </w:r>
+      <w:r>
+        <w:rPr>
+          <w:rFonts w:ascii="Ebrima" w:eastAsia="Times New Roman" w:hAnsi="Ebrima" w:cs="Calibri"/>
+          <w:b/>
+          <w:bCs/>
+          <w:color w:val="66C39F"/>
+          <w:sz w:val="24"/>
+          <w:szCs w:val="24"/>
+          <w:lang w:eastAsia="fr-FR"/>
+        </w:rPr>
+        <w:t>!</w:t>
+      </w:r>
+    </w:p>
+    <w:p>
+      <w:pPr>
+        <w:spacing w:after="0" w:line="240" w:lineRule="auto"/>
+        <w:jc w:val="center"/>
+        <w:textAlignment w:val="baseline"/>
+        <w:rPr>
+          <w:rFonts w:ascii="Ebrima" w:eastAsia="Times New Roman" w:hAnsi="Ebrima" w:cs="Calibri"/>
+          <w:color w:val="000000"/>
+          <w:sz w:val="24"/>
+          <w:szCs w:val="24"/>
+          <w:lang w:eastAsia="fr-FR"/>
+        </w:rPr>
+      </w:pPr>
+    </w:p>
+    <w:p>
+      <w:pPr>
+        <w:spacing w:after="0" w:line="240" w:lineRule="auto"/>
+        <w:jc w:val="center"/>
+        <w:textAlignment w:val="baseline"/>
+        <w:rPr>
+          <w:rFonts w:ascii="Ebrima" w:eastAsia="Times New Roman" w:hAnsi="Ebrima" w:cs="Calibri"/>
+          <w:color w:val="5B5B5B"/>
+          <w:sz w:val="24"/>
+          <w:szCs w:val="24"/>
+          <w:lang w:eastAsia="fr-FR"/>
+        </w:rPr>
+      </w:pPr>
+      <w:r>
+        <w:rPr>
+          <w:rFonts w:ascii="Ebrima" w:eastAsia="Times New Roman" w:hAnsi="Ebrima" w:cs="Calibri"/>
+          <w:color w:val="5B5B5B"/>
+          <w:sz w:val="24"/>
+          <w:szCs w:val="24"/>
+          <w:lang w:eastAsia="fr-FR"/>
+        </w:rPr>
+        <w:t xml:space="preserve">Bonjour </w:t>
+      </w:r>
+      <w:r>
+        <w:rPr>
+          <w:rFonts w:ascii="Ebrima" w:eastAsia="Times New Roman" w:hAnsi="Ebrima" w:cs="Calibri"/>
+          <w:b/>
+          <w:bCs/>
+          <w:color w:val="66C39F"/>
+          <w:sz w:val="24"/>
+          <w:szCs w:val="24"/>
+          <w:lang w:eastAsia="fr-FR"/>
+        </w:rPr>
+        <w:t>amira.lakhdhar@dauphine.eu</w:t>
+      </w:r>
+      <w:r>
+        <w:rPr>
+          <w:rFonts w:ascii="Ebrima" w:eastAsia="Times New Roman" w:hAnsi="Ebrima" w:cs="Calibri"/>
+          <w:color w:val="5B5B5B"/>
+          <w:sz w:val="24"/>
+          <w:szCs w:val="24"/>
+          <w:lang w:eastAsia="fr-FR"/>
+        </w:rPr>
+        <w:t>, l</w:t>
+      </w:r>
+      <w:r>
+        <w:rPr>
+          <w:rFonts w:ascii="Ebrima" w:eastAsia="Times New Roman" w:hAnsi="Ebrima" w:cs="Calibri"/>
+          <w:color w:val="5B5B5B"/>
+          <w:sz w:val="24"/>
+          <w:szCs w:val="24"/>
+          <w:lang w:eastAsia="fr-FR"/>
+        </w:rPr>
+        <w:t>a date de l</w:t>
+      </w:r>
+      <w:r>
+        <w:rPr>
+          <w:rFonts w:ascii="Ebrima" w:eastAsia="Times New Roman" w:hAnsi="Ebrima" w:cs="Calibri"/>
+          <w:color w:val="5B5B5B"/>
+          <w:sz w:val="24"/>
+          <w:szCs w:val="24"/>
+          <w:lang w:eastAsia="fr-FR"/>
+        </w:rPr>
+        <w:t xml:space="preserve">'évènement </w:t>
+      </w:r>
+      <w:r>
+        <w:rPr>
+          <w:rFonts w:ascii="Ebrima" w:eastAsia="Times New Roman" w:hAnsi="Ebrima" w:cs="Calibri"/>
+          <w:b/>
+          <w:bCs/>
+          <w:color w:val="66C39F"/>
+          <w:sz w:val="24"/>
+          <w:szCs w:val="24"/>
+          <w:lang w:eastAsia="fr-FR"/>
+        </w:rPr>
+        <w:t>Visite du Louvre</w:t>
+      </w:r>
+      <w:r>
+        <w:rPr>
+          <w:rFonts w:ascii="Ebrima" w:eastAsia="Times New Roman" w:hAnsi="Ebrima" w:cs="Calibri"/>
+          <w:color w:val="66C39F"/>
+          <w:sz w:val="24"/>
+          <w:szCs w:val="24"/>
+          <w:lang w:eastAsia="fr-FR"/>
+        </w:rPr>
+        <w:t xml:space="preserve"> </w:t>
+      </w:r>
+      <w:r>
+        <w:rPr>
+          <w:rFonts w:ascii="Ebrima" w:eastAsia="Times New Roman" w:hAnsi="Ebrima" w:cs="Calibri"/>
+          <w:color w:val="5B5B5B"/>
+          <w:sz w:val="24"/>
+          <w:szCs w:val="24"/>
+          <w:lang w:eastAsia="fr-FR"/>
+        </w:rPr>
+        <w:t>arrive à grands pas</w:t>
+      </w:r>
+      <w:r>
+        <w:rPr>
+          <w:rFonts w:ascii="Ebrima" w:eastAsia="Times New Roman" w:hAnsi="Ebrima" w:cs="Calibri"/>
+          <w:color w:val="5B5B5B"/>
+          <w:sz w:val="24"/>
+          <w:szCs w:val="24"/>
+          <w:lang w:eastAsia="fr-FR"/>
+        </w:rPr>
+        <w:t>!</w:t>
+      </w:r>
+    </w:p>
+    <w:p>
+      <w:pPr>
+        <w:spacing w:after="0" w:line="240" w:lineRule="auto"/>
+        <w:jc w:val="center"/>
+        <w:textAlignment w:val="baseline"/>
+        <w:rPr>
+          <w:rFonts w:ascii="Ebrima" w:eastAsia="Times New Roman" w:hAnsi="Ebrima" w:cs="Calibri"/>
+          <w:color w:val="5B5B5B"/>
+          <w:sz w:val="24"/>
+          <w:szCs w:val="24"/>
+          <w:lang w:eastAsia="fr-FR"/>
+        </w:rPr>
+      </w:pPr>
+      <w:r>
+        <w:rPr>
+          <w:rFonts w:ascii="Ebrima" w:eastAsia="Times New Roman" w:hAnsi="Ebrima" w:cs="Calibri"/>
+          <w:color w:val="5B5B5B"/>
+          <w:sz w:val="24"/>
+          <w:szCs w:val="24"/>
+          <w:lang w:eastAsia="fr-FR"/>
+        </w:rPr>
+        <w:t>Besoin d'un récap ? Le voici!</w:t>
+      </w:r>
+    </w:p>
+    <w:p>
+      <w:pPr>
+        <w:spacing w:after="0" w:line="240" w:lineRule="auto"/>
+        <w:jc w:val="center"/>
+        <w:textAlignment w:val="baseline"/>
+        <w:rPr>
+          <w:rFonts w:ascii="Ebrima" w:eastAsia="Times New Roman" w:hAnsi="Ebrima" w:cs="Calibri"/>
+          <w:color w:val="5B5B5B"/>
+          <w:sz w:val="24"/>
+          <w:szCs w:val="24"/>
+          <w:lang w:eastAsia="fr-FR"/>
+        </w:rPr>
+      </w:pPr>
+    </w:p>
+    <w:p>
+      <w:pPr>
+        <w:spacing w:after="0" w:line="240" w:lineRule="auto"/>
+        <w:textAlignment w:val="baseline"/>
+        <w:rPr>
+          <w:rFonts w:ascii="Ebrima" w:eastAsia="Times New Roman" w:hAnsi="Ebrima" w:cs="Calibri"/>
+          <w:color w:val="000000"/>
+          <w:sz w:val="24"/>
+          <w:szCs w:val="24"/>
+          <w:lang w:eastAsia="fr-FR"/>
+        </w:rPr>
+      </w:pPr>
+    </w:p>
+    <w:tbl>
+      <w:tblPr>
+        <w:tblStyle w:val="Grilledutableau"/>
+        <w:tblW w:w="0" w:type="auto"/>
+        <w:tblBorders>
+          <w:top w:val="none" w:sz="0" w:space="0" w:color="auto"/>
+          <w:left w:val="none" w:sz="0" w:space="0" w:color="auto"/>
+          <w:bottom w:val="none" w:sz="0" w:space="0" w:color="auto"/>
+          <w:right w:val="none" w:sz="0" w:space="0" w:color="auto"/>
+          <w:insideH w:val="none" w:sz="0" w:space="0" w:color="auto"/>
+          <w:insideV w:val="none" w:sz="0" w:space="0" w:color="auto"/>
+        </w:tblBorders>
+        <w:tblLook w:val="04A0" w:firstRow="1" w:lastRow="0" w:firstColumn="1" w:lastColumn="0" w:noHBand="0" w:noVBand="1"/>
+      </w:tblPr>
+      <w:tblGrid>
+        <w:gridCol w:w="2351"/>
+        <w:gridCol w:w="2237"/>
+        <w:gridCol w:w="1928"/>
+        <w:gridCol w:w="2546"/>
+      </w:tblGrid>
+      <w:tr>
+        <w:tc>
+          <w:tcPr>
+            <w:tcW w:w="2351" w:type="dxa"/>
+          </w:tcPr>
+          <w:p>
+            <w:pPr>
+              <w:textAlignment w:val="baseline"/>
+              <w:rPr>
+                <w:rFonts w:ascii="Ebrima" w:eastAsia="Times New Roman" w:hAnsi="Ebrima" w:cs="Calibri"/>
+                <w:b/>
+                <w:bCs/>
+                <w:color w:val="5B5B5B"/>
+                <w:sz w:val="24"/>
+                <w:szCs w:val="24"/>
+                <w:lang w:eastAsia="fr-FR"/>
+              </w:rPr>
+            </w:pPr>
+            <w:r>
+              <w:rPr>
+                <w:rFonts w:ascii="Ebrima" w:eastAsia="Times New Roman" w:hAnsi="Ebrima" w:cs="Calibri"/>
+                <w:b/>
+                <w:bCs/>
+                <w:color w:val="5B5B5B"/>
+                <w:sz w:val="24"/>
+                <w:szCs w:val="24"/>
+                <w:lang w:eastAsia="fr-FR"/>
+              </w:rPr>
+              <w:t>Titre :</w:t>
+            </w:r>
+          </w:p>
+        </w:tc>
+        <w:tc>
+          <w:tcPr>
+            <w:tcW w:w="2237" w:type="dxa"/>
+            <w:tcBorders>
+              <w:right w:val="single" w:sz="4" w:space="0" w:color="FFFFFF"/>
+            </w:tcBorders>
+          </w:tcPr>
+          <w:p>
+            <w:pPr>
+              <w:textAlignment w:val="baseline"/>
+              <w:rPr>
+                <w:rFonts w:ascii="Ebrima" w:eastAsia="Times New Roman" w:hAnsi="Ebrima" w:cs="Calibri"/>
+                <w:color w:val="5B5B5B"/>
+                <w:sz w:val="24"/>
+                <w:szCs w:val="24"/>
+                <w:lang w:eastAsia="fr-FR"/>
+              </w:rPr>
+            </w:pPr>
+            <w:r>
+              <w:rPr>
+                <w:rFonts w:ascii="Ebrima" w:eastAsia="Times New Roman" w:hAnsi="Ebrima" w:cs="Calibri"/>
+                <w:color w:val="5B5B5B"/>
+                <w:sz w:val="24"/>
+                <w:szCs w:val="24"/>
+                <w:lang w:eastAsia="fr-FR"/>
+              </w:rPr>
+              <w:t>Visite du Louvre</w:t>
+            </w:r>
+          </w:p>
+        </w:tc>
+        <w:tc>
+          <w:tcPr>
+            <w:tcW w:w="1928" w:type="dxa"/>
+            <w:tcBorders>
+              <w:left w:val="single" w:sz="4" w:space="0" w:color="FFFFFF"/>
+            </w:tcBorders>
+          </w:tcPr>
+          <w:p>
+            <w:pPr>
+              <w:textAlignment w:val="baseline"/>
+              <w:rPr>
+                <w:rFonts w:ascii="Ebrima" w:eastAsia="Times New Roman" w:hAnsi="Ebrima" w:cs="Calibri"/>
+                <w:b/>
+                <w:bCs/>
+                <w:color w:val="5B5B5B"/>
+                <w:sz w:val="24"/>
+                <w:szCs w:val="24"/>
+                <w:lang w:eastAsia="fr-FR"/>
+              </w:rPr>
+            </w:pPr>
+            <w:r>
+              <w:rPr>
+                <w:rFonts w:ascii="Ebrima" w:eastAsia="Times New Roman" w:hAnsi="Ebrima" w:cs="Calibri"/>
+                <w:b/>
+                <w:bCs/>
+                <w:color w:val="5B5B5B"/>
+                <w:sz w:val="24"/>
+                <w:szCs w:val="24"/>
+                <w:lang w:eastAsia="fr-FR"/>
+              </w:rPr>
+              <w:t>Description :</w:t>
+            </w:r>
+          </w:p>
+        </w:tc>
+        <w:tc>
+          <w:tcPr>
+            <w:tcW w:w="2546" w:type="dxa"/>
+          </w:tcPr>
+          <w:p>
+            <w:pPr>
+              <w:textAlignment w:val="baseline"/>
+              <w:rPr>
+                <w:rFonts w:ascii="Ebrima" w:eastAsia="Times New Roman" w:hAnsi="Ebrima" w:cs="Calibri"/>
+                <w:color w:val="5B5B5B"/>
+                <w:sz w:val="24"/>
+                <w:szCs w:val="24"/>
+                <w:lang w:eastAsia="fr-FR"/>
+              </w:rPr>
+            </w:pPr>
+            <w:r>
+              <w:rPr>
+                <w:rFonts w:ascii="Ebrima" w:hAnsi="Ebrima"/>
+                <w:color w:val="5B5B5B"/>
+              </w:rPr>
+              <w:t xml:space="preserve">Une expo exceptionnelle </w:t>
+            </w:r>
+          </w:p>
+        </w:tc>
+      </w:tr>
+      <w:tr>
+        <w:tc>
+          <w:tcPr>
+            <w:tcW w:w="2351" w:type="dxa"/>
+          </w:tcPr>
+          <w:p>
+            <w:pPr>
+              <w:textAlignment w:val="baseline"/>
+              <w:rPr>
+                <w:rFonts w:ascii="Ebrima" w:eastAsia="Times New Roman" w:hAnsi="Ebrima" w:cs="Calibri"/>
+                <w:b/>
+                <w:bCs/>
+                <w:color w:val="5B5B5B"/>
+                <w:sz w:val="24"/>
+                <w:szCs w:val="24"/>
+                <w:lang w:eastAsia="fr-FR"/>
+              </w:rPr>
+            </w:pPr>
+            <w:r>
+              <w:rPr>
+                <w:rFonts w:ascii="Ebrima" w:eastAsia="Times New Roman" w:hAnsi="Ebrima" w:cs="Calibri"/>
+                <w:b/>
+                <w:bCs/>
+                <w:color w:val="5B5B5B"/>
+                <w:sz w:val="24"/>
+                <w:szCs w:val="24"/>
+                <w:lang w:eastAsia="fr-FR"/>
+              </w:rPr>
+              <w:t>Type :</w:t>
+            </w:r>
+          </w:p>
+        </w:tc>
+        <w:tc>
+          <w:tcPr>
+            <w:tcW w:w="2237" w:type="dxa"/>
+            <w:tcBorders>
+              <w:right w:val="single" w:sz="4" w:space="0" w:color="FFFFFF"/>
+            </w:tcBorders>
+          </w:tcPr>
+          <w:p>
+            <w:pPr>
+              <w:textAlignment w:val="baseline"/>
+              <w:rPr>
+                <w:rFonts w:ascii="Ebrima" w:eastAsia="Times New Roman" w:hAnsi="Ebrima" w:cs="Calibri"/>
+                <w:color w:val="5B5B5B"/>
+                <w:sz w:val="24"/>
+                <w:szCs w:val="24"/>
+                <w:lang w:eastAsia="fr-FR"/>
+              </w:rPr>
+            </w:pPr>
+            <w:r>
+              <w:rPr>
+                <w:rFonts w:ascii="Ebrima" w:eastAsia="Times New Roman" w:hAnsi="Ebrima" w:cs="Calibri"/>
+                <w:color w:val="5B5B5B"/>
+                <w:sz w:val="24"/>
+                <w:szCs w:val="24"/>
+                <w:lang w:eastAsia="fr-FR"/>
+              </w:rPr>
+              <w:t>Musée</w:t>
+            </w:r>
+          </w:p>
+        </w:tc>
+        <w:tc>
+          <w:tcPr>
+            <w:tcW w:w="1928" w:type="dxa"/>
+            <w:tcBorders>
+              <w:left w:val="single" w:sz="4" w:space="0" w:color="FFFFFF"/>
+            </w:tcBorders>
+          </w:tcPr>
+          <w:p>
+            <w:pPr>
+              <w:textAlignment w:val="baseline"/>
+              <w:rPr>
+                <w:rFonts w:ascii="Ebrima" w:eastAsia="Times New Roman" w:hAnsi="Ebrima" w:cs="Calibri"/>
+                <w:b/>
+                <w:bCs/>
+                <w:color w:val="5B5B5B"/>
+                <w:sz w:val="24"/>
+                <w:szCs w:val="24"/>
+                <w:lang w:eastAsia="fr-FR"/>
+              </w:rPr>
+            </w:pPr>
+          </w:p>
+        </w:tc>
+        <w:tc>
+          <w:tcPr>
+            <w:tcW w:w="2546" w:type="dxa"/>
+          </w:tcPr>
+          <w:p>
+            <w:pPr>
+              <w:textAlignment w:val="baseline"/>
+              <w:rPr>
+                <w:rFonts w:ascii="Ebrima" w:eastAsia="Times New Roman" w:hAnsi="Ebrima" w:cs="Calibri"/>
+                <w:color w:val="5B5B5B"/>
+                <w:sz w:val="24"/>
+                <w:szCs w:val="24"/>
+                <w:lang w:eastAsia="fr-FR"/>
+              </w:rPr>
+            </w:pPr>
+            <w:r>
+              <w:rPr>
+                <w:rFonts w:ascii="Ebrima" w:hAnsi="Ebrima"/>
+                <w:color w:val="5B5B5B"/>
+              </w:rPr>
+              <w:t>à ne pas rater!</w:t>
+            </w:r>
+          </w:p>
+        </w:tc>
+      </w:tr>
+      <w:tr>
+        <w:tc>
+          <w:tcPr>
+            <w:tcW w:w="2351" w:type="dxa"/>
+            <w:tcBorders>
+              <w:bottom w:val="single" w:sz="4" w:space="0" w:color="BFBFBF" w:themeColor="background1" w:themeShade="BF"/>
+            </w:tcBorders>
+          </w:tcPr>
+          <w:p>
+            <w:pPr>
+              <w:textAlignment w:val="baseline"/>
+              <w:rPr>
+                <w:rFonts w:ascii="Ebrima" w:eastAsia="Times New Roman" w:hAnsi="Ebrima" w:cs="Calibri"/>
+                <w:b/>
+                <w:bCs/>
+                <w:color w:val="5B5B5B"/>
+                <w:sz w:val="24"/>
+                <w:szCs w:val="24"/>
+                <w:lang w:eastAsia="fr-FR"/>
+              </w:rPr>
+            </w:pPr>
+          </w:p>
+        </w:tc>
+        <w:tc>
+          <w:tcPr>
+            <w:tcW w:w="2237" w:type="dxa"/>
+            <w:tcBorders>
+              <w:bottom w:val="single" w:sz="4" w:space="0" w:color="BFBFBF" w:themeColor="background1" w:themeShade="BF"/>
+              <w:right w:val="single" w:sz="4" w:space="0" w:color="FFFFFF"/>
+            </w:tcBorders>
+          </w:tcPr>
+          <w:p>
+            <w:pPr>
+              <w:textAlignment w:val="baseline"/>
+              <w:rPr>
+                <w:rFonts w:ascii="Ebrima" w:eastAsia="Times New Roman" w:hAnsi="Ebrima" w:cs="Calibri"/>
+                <w:color w:val="5B5B5B"/>
+                <w:sz w:val="24"/>
+                <w:szCs w:val="24"/>
+                <w:lang w:eastAsia="fr-FR"/>
+              </w:rPr>
+            </w:pPr>
+          </w:p>
+        </w:tc>
+        <w:tc>
+          <w:tcPr>
+            <w:tcW w:w="1928" w:type="dxa"/>
+            <w:tcBorders>
+              <w:left w:val="single" w:sz="4" w:space="0" w:color="FFFFFF"/>
+              <w:bottom w:val="single" w:sz="4" w:space="0" w:color="BFBFBF" w:themeColor="background1" w:themeShade="BF"/>
+            </w:tcBorders>
+          </w:tcPr>
+          <w:p>
+            <w:pPr>
+              <w:textAlignment w:val="baseline"/>
+              <w:rPr>
+                <w:rFonts w:ascii="Ebrima" w:eastAsia="Times New Roman" w:hAnsi="Ebrima" w:cs="Calibri"/>
+                <w:b/>
+                <w:bCs/>
+                <w:color w:val="5B5B5B"/>
+                <w:sz w:val="24"/>
+                <w:szCs w:val="24"/>
+                <w:lang w:eastAsia="fr-FR"/>
+              </w:rPr>
+            </w:pPr>
+          </w:p>
+        </w:tc>
+        <w:tc>
+          <w:tcPr>
+            <w:tcW w:w="2546" w:type="dxa"/>
+            <w:tcBorders>
+              <w:bottom w:val="single" w:sz="4" w:space="0" w:color="BFBFBF" w:themeColor="background1" w:themeShade="BF"/>
+            </w:tcBorders>
+          </w:tcPr>
+          <w:p>
+            <w:pPr>
+              <w:textAlignment w:val="baseline"/>
+              <w:rPr>
+                <w:rFonts w:ascii="Ebrima" w:eastAsia="Times New Roman" w:hAnsi="Ebrima" w:cs="Calibri"/>
+                <w:color w:val="5B5B5B"/>
+                <w:sz w:val="24"/>
+                <w:szCs w:val="24"/>
+                <w:lang w:eastAsia="fr-FR"/>
+              </w:rPr>
+            </w:pPr>
+          </w:p>
+        </w:tc>
+      </w:tr>
+      <w:tr>
+        <w:tc>
+          <w:tcPr>
+            <w:tcW w:w="2351" w:type="dxa"/>
+            <w:tcBorders>
+              <w:top w:val="single" w:sz="4" w:space="0" w:color="BFBFBF" w:themeColor="background1" w:themeShade="BF"/>
+            </w:tcBorders>
+          </w:tcPr>
+          <w:p>
+            <w:pPr>
+              <w:textAlignment w:val="baseline"/>
+              <w:rPr>
+                <w:rFonts w:ascii="Ebrima" w:eastAsia="Times New Roman" w:hAnsi="Ebrima" w:cs="Calibri"/>
+                <w:b/>
+                <w:bCs/>
+                <w:color w:val="5B5B5B"/>
+                <w:sz w:val="24"/>
+                <w:szCs w:val="24"/>
+                <w:lang w:eastAsia="fr-FR"/>
+              </w:rPr>
+            </w:pPr>
+          </w:p>
+          <w:p>
+            <w:pPr>
+              <w:textAlignment w:val="baseline"/>
+              <w:rPr>
+                <w:rFonts w:ascii="Ebrima" w:eastAsia="Times New Roman" w:hAnsi="Ebrima" w:cs="Calibri"/>
+                <w:b/>
+                <w:bCs/>
+                <w:color w:val="5B5B5B"/>
+                <w:sz w:val="24"/>
+                <w:szCs w:val="24"/>
+                <w:lang w:eastAsia="fr-FR"/>
+              </w:rPr>
+            </w:pPr>
+            <w:r>
+              <w:rPr>
+                <w:rFonts w:ascii="Ebrima" w:eastAsia="Times New Roman" w:hAnsi="Ebrima" w:cs="Calibri"/>
+                <w:b/>
+                <w:bCs/>
+                <w:color w:val="5B5B5B"/>
+                <w:sz w:val="24"/>
+                <w:szCs w:val="24"/>
+                <w:lang w:eastAsia="fr-FR"/>
+              </w:rPr>
+              <w:t>Date :</w:t>
+            </w:r>
+          </w:p>
+        </w:tc>
+        <w:tc>
+          <w:tcPr>
+            <w:tcW w:w="2237" w:type="dxa"/>
+            <w:tcBorders>
+              <w:top w:val="single" w:sz="4" w:space="0" w:color="BFBFBF" w:themeColor="background1" w:themeShade="BF"/>
+              <w:right w:val="single" w:sz="4" w:space="0" w:color="FFFFFF"/>
+            </w:tcBorders>
+          </w:tcPr>
+          <w:p>
+            <w:pPr>
+              <w:textAlignment w:val="baseline"/>
+              <w:rPr>
+                <w:rFonts w:ascii="Ebrima" w:hAnsi="Ebrima"/>
+                <w:color w:val="5B5B5B"/>
+              </w:rPr>
+            </w:pPr>
+          </w:p>
+          <w:p>
+            <w:pPr>
+              <w:textAlignment w:val="baseline"/>
+              <w:rPr>
+                <w:rFonts w:ascii="Ebrima" w:eastAsia="Times New Roman" w:hAnsi="Ebrima" w:cs="Calibri"/>
+                <w:color w:val="5B5B5B"/>
+                <w:sz w:val="24"/>
+                <w:szCs w:val="24"/>
+                <w:lang w:eastAsia="fr-FR"/>
+              </w:rPr>
+            </w:pPr>
+            <w:r>
+              <w:rPr>
+                <w:rFonts w:ascii="Ebrima" w:hAnsi="Ebrima"/>
+                <w:color w:val="5B5B5B"/>
+              </w:rPr>
+              <w:t>04/05/2021 à 8h</w:t>
+            </w:r>
+          </w:p>
+        </w:tc>
+        <w:tc>
+          <w:tcPr>
+            <w:tcW w:w="1928" w:type="dxa"/>
+            <w:tcBorders>
+              <w:top w:val="single" w:sz="4" w:space="0" w:color="BFBFBF" w:themeColor="background1" w:themeShade="BF"/>
+              <w:left w:val="single" w:sz="4" w:space="0" w:color="FFFFFF"/>
+            </w:tcBorders>
+          </w:tcPr>
+          <w:p>
+            <w:pPr>
+              <w:textAlignment w:val="baseline"/>
+              <w:rPr>
+                <w:rFonts w:ascii="Ebrima" w:eastAsia="Times New Roman" w:hAnsi="Ebrima" w:cs="Calibri"/>
+                <w:b/>
+                <w:bCs/>
+                <w:color w:val="5B5B5B"/>
+                <w:sz w:val="24"/>
+                <w:szCs w:val="24"/>
+                <w:lang w:eastAsia="fr-FR"/>
+              </w:rPr>
+            </w:pPr>
+          </w:p>
+          <w:p>
+            <w:pPr>
+              <w:textAlignment w:val="baseline"/>
+              <w:rPr>
+                <w:rFonts w:ascii="Ebrima" w:eastAsia="Times New Roman" w:hAnsi="Ebrima" w:cs="Calibri"/>
+                <w:b/>
+                <w:bCs/>
+                <w:color w:val="5B5B5B"/>
+                <w:sz w:val="24"/>
+                <w:szCs w:val="24"/>
+                <w:lang w:eastAsia="fr-FR"/>
+              </w:rPr>
+            </w:pPr>
+            <w:r>
+              <w:rPr>
+                <w:rFonts w:ascii="Ebrima" w:eastAsia="Times New Roman" w:hAnsi="Ebrima" w:cs="Calibri"/>
+                <w:b/>
+                <w:bCs/>
+                <w:color w:val="5B5B5B"/>
+                <w:sz w:val="24"/>
+                <w:szCs w:val="24"/>
+                <w:lang w:eastAsia="fr-FR"/>
+              </w:rPr>
+              <w:t>Durée :</w:t>
+            </w:r>
+          </w:p>
+        </w:tc>
+        <w:tc>
+          <w:tcPr>
+            <w:tcW w:w="2546" w:type="dxa"/>
+            <w:tcBorders>
+              <w:top w:val="single" w:sz="4" w:space="0" w:color="BFBFBF" w:themeColor="background1" w:themeShade="BF"/>
+            </w:tcBorders>
+          </w:tcPr>
+          <w:p>
+            <w:pPr>
+              <w:textAlignment w:val="baseline"/>
+              <w:rPr>
+                <w:rFonts w:ascii="Ebrima" w:hAnsi="Ebrima"/>
+                <w:color w:val="5B5B5B"/>
+              </w:rPr>
+            </w:pPr>
+          </w:p>
+          <w:p>
+            <w:pPr>
+              <w:textAlignment w:val="baseline"/>
+              <w:rPr>
+                <w:rFonts w:ascii="Ebrima" w:eastAsia="Times New Roman" w:hAnsi="Ebrima" w:cs="Calibri"/>
+                <w:color w:val="5B5B5B"/>
+                <w:sz w:val="24"/>
+                <w:szCs w:val="24"/>
+                <w:lang w:eastAsia="fr-FR"/>
+              </w:rPr>
+            </w:pPr>
+            <w:r>
+              <w:rPr>
+                <w:rFonts w:ascii="Ebrima" w:hAnsi="Ebrima"/>
+                <w:color w:val="5B5B5B"/>
+              </w:rPr>
+              <w:t>2 heures</w:t>
+            </w:r>
+          </w:p>
+        </w:tc>
+      </w:tr>
+      <w:tr>
+        <w:tc>
+          <w:tcPr>
+            <w:tcW w:w="2351" w:type="dxa"/>
+          </w:tcPr>
+          <w:p>
+            <w:pPr>
+              <w:textAlignment w:val="baseline"/>
+              <w:rPr>
+                <w:rFonts w:ascii="Ebrima" w:eastAsia="Times New Roman" w:hAnsi="Ebrima" w:cs="Calibri"/>
+                <w:b/>
+                <w:bCs/>
+                <w:color w:val="5B5B5B"/>
+                <w:sz w:val="24"/>
+                <w:szCs w:val="24"/>
+                <w:lang w:eastAsia="fr-FR"/>
+              </w:rPr>
+            </w:pPr>
+          </w:p>
+        </w:tc>
+        <w:tc>
+          <w:tcPr>
+            <w:tcW w:w="2237" w:type="dxa"/>
+            <w:tcBorders>
+              <w:right w:val="single" w:sz="4" w:space="0" w:color="FFFFFF"/>
+            </w:tcBorders>
+          </w:tcPr>
+          <w:p>
+            <w:pPr>
+              <w:textAlignment w:val="baseline"/>
+              <w:rPr>
+                <w:rFonts w:ascii="Ebrima" w:eastAsia="Times New Roman" w:hAnsi="Ebrima" w:cs="Calibri"/>
+                <w:color w:val="5B5B5B"/>
+                <w:sz w:val="24"/>
+                <w:szCs w:val="24"/>
+                <w:lang w:eastAsia="fr-FR"/>
+              </w:rPr>
+            </w:pPr>
+          </w:p>
+        </w:tc>
+        <w:tc>
+          <w:tcPr>
+            <w:tcW w:w="1928" w:type="dxa"/>
+            <w:tcBorders>
+              <w:left w:val="single" w:sz="4" w:space="0" w:color="FFFFFF"/>
+            </w:tcBorders>
+          </w:tcPr>
+          <w:p>
+            <w:pPr>
+              <w:textAlignment w:val="baseline"/>
+              <w:rPr>
+                <w:rFonts w:ascii="Ebrima" w:eastAsia="Times New Roman" w:hAnsi="Ebrima" w:cs="Calibri"/>
+                <w:b/>
+                <w:bCs/>
+                <w:color w:val="5B5B5B"/>
+                <w:sz w:val="24"/>
+                <w:szCs w:val="24"/>
+                <w:lang w:eastAsia="fr-FR"/>
+              </w:rPr>
+            </w:pPr>
+          </w:p>
+        </w:tc>
+        <w:tc>
+          <w:tcPr>
+            <w:tcW w:w="2546" w:type="dxa"/>
+          </w:tcPr>
+          <w:p>
+            <w:pPr>
+              <w:textAlignment w:val="baseline"/>
+              <w:rPr>
+                <w:rFonts w:ascii="Ebrima" w:eastAsia="Times New Roman" w:hAnsi="Ebrima" w:cs="Calibri"/>
+                <w:color w:val="5B5B5B"/>
+                <w:sz w:val="24"/>
+                <w:szCs w:val="24"/>
+                <w:lang w:eastAsia="fr-FR"/>
+              </w:rPr>
+            </w:pPr>
+          </w:p>
+        </w:tc>
+      </w:tr>
+      <w:tr>
+        <w:tc>
+          <w:tcPr>
+            <w:tcW w:w="2351" w:type="dxa"/>
+          </w:tcPr>
+          <w:p>
+            <w:pPr>
+              <w:textAlignment w:val="baseline"/>
+              <w:rPr>
+                <w:rFonts w:ascii="Ebrima" w:eastAsia="Times New Roman" w:hAnsi="Ebrima" w:cs="Calibri"/>
+                <w:b/>
+                <w:bCs/>
+                <w:color w:val="5B5B5B"/>
+                <w:sz w:val="24"/>
+                <w:szCs w:val="24"/>
+                <w:lang w:eastAsia="fr-FR"/>
+              </w:rPr>
+            </w:pPr>
+            <w:r>
+              <w:rPr>
+                <w:rFonts w:ascii="Ebrima" w:eastAsia="Times New Roman" w:hAnsi="Ebrima" w:cs="Calibri"/>
+                <w:b/>
+                <w:bCs/>
+                <w:color w:val="5B5B5B"/>
+                <w:sz w:val="24"/>
+                <w:szCs w:val="24"/>
+                <w:lang w:eastAsia="fr-FR"/>
+              </w:rPr>
+              <w:t>Adresse :</w:t>
+            </w:r>
+          </w:p>
+        </w:tc>
+        <w:tc>
+          <w:tcPr>
+            <w:tcW w:w="2237" w:type="dxa"/>
+            <w:tcBorders>
+              <w:right w:val="single" w:sz="4" w:space="0" w:color="FFFFFF"/>
+            </w:tcBorders>
+          </w:tcPr>
+          <w:p>
+            <w:pPr>
+              <w:textAlignment w:val="baseline"/>
+              <w:rPr>
+                <w:rFonts w:ascii="Ebrima" w:eastAsia="Times New Roman" w:hAnsi="Ebrima" w:cs="Calibri"/>
+                <w:color w:val="5B5B5B"/>
+                <w:sz w:val="24"/>
+                <w:szCs w:val="24"/>
+                <w:lang w:eastAsia="fr-FR"/>
+              </w:rPr>
+            </w:pPr>
+            <w:r>
+              <w:rPr>
+                <w:rFonts w:ascii="Ebrima" w:hAnsi="Ebrima"/>
+                <w:color w:val="5B5B5B"/>
+              </w:rPr>
+              <w:t>Rue de Rivoli, 75001 Paris</w:t>
+            </w:r>
+          </w:p>
+        </w:tc>
+        <w:tc>
+          <w:tcPr>
+            <w:tcW w:w="1928" w:type="dxa"/>
+            <w:tcBorders>
+              <w:left w:val="single" w:sz="4" w:space="0" w:color="FFFFFF"/>
+            </w:tcBorders>
+          </w:tcPr>
+          <w:p>
+            <w:pPr>
+              <w:textAlignment w:val="baseline"/>
+              <w:rPr>
+                <w:rFonts w:ascii="Ebrima" w:eastAsia="Times New Roman" w:hAnsi="Ebrima" w:cs="Calibri"/>
+                <w:b/>
+                <w:bCs/>
+                <w:color w:val="5B5B5B"/>
+                <w:sz w:val="24"/>
+                <w:szCs w:val="24"/>
+                <w:lang w:eastAsia="fr-FR"/>
+              </w:rPr>
+            </w:pPr>
+            <w:r>
+              <w:rPr>
+                <w:rFonts w:ascii="Ebrima" w:eastAsia="Times New Roman" w:hAnsi="Ebrima" w:cs="Calibri"/>
+                <w:b/>
+                <w:bCs/>
+                <w:color w:val="5B5B5B"/>
+                <w:sz w:val="24"/>
+                <w:szCs w:val="24"/>
+                <w:lang w:eastAsia="fr-FR"/>
+              </w:rPr>
+              <w:t>Moyen(s) de transport :</w:t>
+            </w:r>
+          </w:p>
+        </w:tc>
+        <w:tc>
+          <w:tcPr>
+            <w:tcW w:w="2546" w:type="dxa"/>
+          </w:tcPr>
+          <w:p>
+            <w:pPr>
+              <w:textAlignment w:val="baseline"/>
+              <w:rPr>
+                <w:rFonts w:ascii="Ebrima" w:eastAsia="Times New Roman" w:hAnsi="Ebrima" w:cs="Calibri"/>
+                <w:color w:val="5B5B5B"/>
+                <w:sz w:val="24"/>
+                <w:szCs w:val="24"/>
+                <w:lang w:eastAsia="fr-FR"/>
+              </w:rPr>
+            </w:pPr>
+            <w:r>
+              <w:rPr>
+                <w:rFonts w:ascii="Ebrima" w:hAnsi="Ebrima"/>
+                <w:color w:val="5B5B5B"/>
+              </w:rPr>
+              <w:t>Train</w:t>
+            </w:r>
+          </w:p>
+        </w:tc>
+      </w:tr>
+    </w:tbl>
+    <w:p>
+      <w:pPr>
+        <w:spacing w:after="0" w:line="240" w:lineRule="auto"/>
+        <w:textAlignment w:val="baseline"/>
+        <w:rPr>
+          <w:rFonts w:ascii="Ebrima" w:eastAsia="Times New Roman" w:hAnsi="Ebrima" w:cs="Calibri"/>
+          <w:color w:val="5B5B5B"/>
+          <w:sz w:val="24"/>
+          <w:szCs w:val="24"/>
+          <w:lang w:eastAsia="fr-FR"/>
+        </w:rPr>
+      </w:pPr>
+    </w:p>
+    <w:p>
+      <w:pPr>
+        <w:rPr>
+          <w:rFonts w:ascii="Ebrima" w:hAnsi="Ebrima"/>
+          <w:color w:val="5B5B5B"/>
+        </w:rPr>
+      </w:pPr>
+    </w:p>
+    <w:p>
+      <w:pPr>
+        <w:jc w:val="center"/>
+        <w:rPr>
+          <w:rFonts w:ascii="Ebrima" w:hAnsi="Ebrima"/>
+          <w:color w:val="5B5B5B"/>
+        </w:rPr>
+      </w:pPr>
+      <w:r>
+        <w:rPr>
+          <w:rFonts w:ascii="Ebrima" w:hAnsi="Ebrima"/>
+          <w:color w:val="5B5B5B"/>
+        </w:rPr>
+        <w:t xml:space="preserve">Parce que </w:t>
+      </w:r>
+      <w:r>
+        <w:rPr>
+          <w:rFonts w:ascii="Ebrima" w:hAnsi="Ebrima"/>
+          <w:b/>
+          <w:bCs/>
+          <w:color w:val="5B5B5B"/>
+        </w:rPr>
+        <w:t>Let’s plan pense à tout pour toi</w:t>
+      </w:r>
+      <w:r>
+        <w:rPr>
+          <w:rFonts w:ascii="Ebrima" w:hAnsi="Ebrima"/>
+          <w:color w:val="5B5B5B"/>
+        </w:rPr>
+        <w:t>, t</w:t>
+      </w:r>
+      <w:r>
+        <w:rPr>
+          <w:rFonts w:ascii="Ebrima" w:hAnsi="Ebrima"/>
+          <w:color w:val="5B5B5B"/>
+        </w:rPr>
+        <w:t>es amis</w:t>
+      </w:r>
+      <w:r>
+        <w:rPr>
+          <w:rFonts w:ascii="Ebrima" w:hAnsi="Ebrima"/>
+          <w:color w:val="5B5B5B"/>
+        </w:rPr>
+        <w:t xml:space="preserve"> </w:t>
+      </w:r>
+      <w:r>
+        <w:rPr>
+          <w:rFonts w:ascii="Ebrima" w:hAnsi="Ebrima"/>
+          <w:color w:val="5B5B5B"/>
+        </w:rPr>
+        <w:t>Mike Santangelo</w:t>
+      </w:r>
+      <w:r>
+        <w:rPr>
+          <w:rFonts w:ascii="Ebrima" w:hAnsi="Ebrima"/>
+          <w:color w:val="5B5B5B"/>
+        </w:rPr>
+        <w:t xml:space="preserve"> et</w:t>
+      </w:r>
+      <w:r>
+        <w:rPr>
+          <w:rFonts w:ascii="Ebrima" w:hAnsi="Ebrima"/>
+          <w:color w:val="5B5B5B"/>
+        </w:rPr>
+        <w:t xml:space="preserve"> </w:t>
+      </w:r>
+      <w:hyperlink r:id="rId12" w:history="1">
+        <w:r>
+          <w:rPr>
+            <w:rStyle w:val="Lienhypertexte"/>
+            <w:rFonts w:ascii="Ebrima" w:hAnsi="Ebrima"/>
+          </w:rPr>
+          <w:t>hedi.guedidi@dauphine.eu</w:t>
+        </w:r>
+      </w:hyperlink>
+      <w:r>
+        <w:rPr>
+          <w:rFonts w:ascii="Ebrima" w:hAnsi="Ebrima"/>
+        </w:rPr>
+        <w:t xml:space="preserve"> </w:t>
+      </w:r>
+      <w:r>
+        <w:rPr>
+          <w:rFonts w:ascii="Ebrima" w:hAnsi="Ebrima"/>
+          <w:color w:val="5B5B5B"/>
+        </w:rPr>
+        <w:t>ont été notifiés ;)</w:t>
+      </w:r>
+    </w:p>
+    <w:p>
+      <w:pPr>
+        <w:jc w:val="center"/>
+        <w:rPr>
+          <w:rFonts w:ascii="Ebrima" w:hAnsi="Ebrima"/>
+          <w:color w:val="5B5B5B"/>
+        </w:rPr>
+      </w:pPr>
+      <w:r>
+        <w:rPr>
+          <w:rFonts w:ascii="Ebrima" w:hAnsi="Ebrima"/>
+          <w:color w:val="5B5B5B"/>
+        </w:rPr>
+        <w:t>A très bientôt pour planifie</w:t>
+      </w:r>
+      <w:r>
+        <w:rPr>
+          <w:rFonts w:ascii="Ebrima" w:hAnsi="Ebrima"/>
+          <w:color w:val="5B5B5B"/>
+        </w:rPr>
+        <w:t>r</w:t>
+      </w:r>
+      <w:r>
+        <w:rPr>
+          <w:rFonts w:ascii="Ebrima" w:hAnsi="Ebrima"/>
+          <w:color w:val="5B5B5B"/>
+        </w:rPr>
+        <w:t xml:space="preserve"> tes sortis en un clin d’œil !</w:t>
+      </w:r>
+    </w:p>
+    <w:p>
+      <w:pPr>
+        <w:jc w:val="right"/>
+        <w:rPr>
+          <w:rFonts w:ascii="Ebrima" w:hAnsi="Ebrima"/>
+          <w:color w:val="5B5B5B"/>
+        </w:rPr>
+      </w:pPr>
+      <w:r>
+        <w:rPr>
+          <w:rFonts w:ascii="Ebrima" w:hAnsi="Ebrima"/>
+          <w:color w:val="5B5B5B"/>
+        </w:rPr>
+        <w:t>L’équipe Let’s Plan</w:t>
+      </w:r>
     </w:p>
     <w:p>
       <w:pPr>
@@ -2721,7 +7337,7 @@
   <w:style w:type="paragraph" w:default="1" w:styleId="Normal">
     <w:name w:val="Normal"/>
     <w:qFormat/>
-    <w:rsid w:val="00145D02"/>
+    <w:rsid w:val="00590942"/>
   </w:style>
   <w:style w:type="character" w:default="1" w:styleId="Policepardfaut">
     <w:name w:val="Default Paragraph Font"/>

</xml_diff>